<commit_message>
Update to CBM_DescriptionAndGridNodeDeploymentInstructions.doc - Link to Package included in CBM deployment instructions
SVN-Revision: 181
</commit_message>
<xml_diff>
--- a/Documentation/CBM_DescriptionAndGridNodeDeploymentInstructions.docx
+++ b/Documentation/CBM_DescriptionAndGridNodeDeploymentInstructions.docx
@@ -3924,6 +3924,26 @@
               <w:cnfStyle w:val="000000100000"/>
               <w:rPr>
                 <w:rFonts w:ascii="Arial" w:hAnsi="Arial" w:cs="Arial"/>
+                <w:color w:val="333333"/>
+                <w:sz w:val="20"/>
+              </w:rPr>
+            </w:pPr>
+            <w:hyperlink r:id="rId16" w:history="1">
+              <w:r>
+                <w:rPr>
+                  <w:rStyle w:val="Hyperlink"/>
+                  <w:rFonts w:ascii="Arial" w:hAnsi="Arial" w:cs="Arial"/>
+                  <w:sz w:val="20"/>
+                </w:rPr>
+                <w:t>https://ncisvn.nci.nih.gov/WebSVN/filedetails.php?repname=common_biorepository_model&amp;path=%2Ftrunk%2FDeploymentPackages%2FCBM_1.0_Package.zip</w:t>
+              </w:r>
+            </w:hyperlink>
+          </w:p>
+          <w:p>
+            <w:pPr>
+              <w:cnfStyle w:val="000000100000"/>
+              <w:rPr>
+                <w:rFonts w:ascii="Arial" w:hAnsi="Arial" w:cs="Arial"/>
                 <w:sz w:val="20"/>
               </w:rPr>
             </w:pPr>
@@ -4027,7 +4047,7 @@
                 <w:sz w:val="20"/>
               </w:rPr>
             </w:pPr>
-            <w:hyperlink r:id="rId16" w:anchor="aea979494d01bdeb7b7fdb0ee0d30f9ef" w:history="1">
+            <w:hyperlink r:id="rId17" w:anchor="aea979494d01bdeb7b7fdb0ee0d30f9ef" w:history="1">
               <w:r>
                 <w:rPr>
                   <w:rStyle w:val="Hyperlink"/>
@@ -4124,7 +4144,7 @@
                 <w:sz w:val="20"/>
               </w:rPr>
             </w:pPr>
-            <w:hyperlink r:id="rId17" w:history="1">
+            <w:hyperlink r:id="rId18" w:history="1">
               <w:r>
                 <w:rPr>
                   <w:rStyle w:val="Hyperlink"/>
@@ -4202,6 +4222,7 @@
                 <w:b/>
                 <w:sz w:val="20"/>
               </w:rPr>
+              <w:lastRenderedPageBreak/>
               <w:t>These are not finalized.</w:t>
             </w:r>
             <w:r>
@@ -4209,15 +4230,7 @@
                 <w:rFonts w:ascii="Arial" w:hAnsi="Arial" w:cs="Arial"/>
                 <w:sz w:val="20"/>
               </w:rPr>
-              <w:t xml:space="preserve">  The final set of CBM-Grid-Tests will be used </w:t>
-            </w:r>
-            <w:r>
-              <w:rPr>
-                <w:rFonts w:ascii="Arial" w:hAnsi="Arial" w:cs="Arial"/>
-                <w:sz w:val="20"/>
-              </w:rPr>
-              <w:lastRenderedPageBreak/>
-              <w:t>to validate the service for use by the NCI Specimen Resource Locator</w:t>
+              <w:t xml:space="preserve">  The final set of CBM-Grid-Tests will be used to validate the service for use by the NCI Specimen Resource Locator</w:t>
             </w:r>
           </w:p>
         </w:tc>
@@ -4331,7 +4344,7 @@
                 <w:sz w:val="20"/>
               </w:rPr>
             </w:pPr>
-            <w:hyperlink r:id="rId18" w:history="1">
+            <w:hyperlink r:id="rId19" w:history="1">
               <w:r>
                 <w:rPr>
                   <w:rStyle w:val="Hyperlink"/>
@@ -4500,7 +4513,7 @@
         </w:rPr>
         <w:t xml:space="preserve">ervice files for standing on the training caGrid (for information on the caBIG Training Grid click </w:t>
       </w:r>
-      <w:hyperlink r:id="rId19" w:history="1">
+      <w:hyperlink r:id="rId20" w:history="1">
         <w:r>
           <w:rPr>
             <w:rStyle w:val="Hyperlink"/>
@@ -4679,7 +4692,7 @@
         </w:rPr>
         <w:t xml:space="preserve">For information on caBIG conformance click here: </w:t>
       </w:r>
-      <w:hyperlink r:id="rId20" w:history="1">
+      <w:hyperlink r:id="rId21" w:history="1">
         <w:r>
           <w:rPr>
             <w:rStyle w:val="Hyperlink"/>
@@ -4770,6 +4783,7 @@
       </w:pPr>
       <w:bookmarkStart w:id="7" w:name="_Toc293000206"/>
       <w:r>
+        <w:lastRenderedPageBreak/>
         <w:t xml:space="preserve">1.2  What does </w:t>
       </w:r>
       <w:r>
@@ -4802,14 +4816,7 @@
         <w:rPr>
           <w:rFonts w:ascii="Arial" w:hAnsi="Arial" w:cs="Arial"/>
         </w:rPr>
-        <w:t xml:space="preserve"> is the latest iteration of the CBM model.  It has been released in order to provide sites for testing by the biospecimen management systems (vendor solutions, </w:t>
-      </w:r>
-      <w:r>
-        <w:rPr>
-          <w:rFonts w:ascii="Arial" w:hAnsi="Arial" w:cs="Arial"/>
-        </w:rPr>
-        <w:lastRenderedPageBreak/>
-        <w:t xml:space="preserve">caTissue Suite, and in-house institute-developed solutions) so that feedback on the model, service, and testing with NCI can be provided.  In this Beta version: </w:t>
+        <w:t xml:space="preserve"> is the latest iteration of the CBM model.  It has been released in order to provide sites for testing by the biospecimen management systems (vendor solutions, caTissue Suite, and in-house institute-developed solutions) so that feedback on the model, service, and testing with NCI can be provided.  In this Beta version: </w:t>
       </w:r>
     </w:p>
     <w:p>
@@ -5255,6 +5262,7 @@
       </w:pPr>
       <w:bookmarkStart w:id="9" w:name="_Toc293000208"/>
       <w:r>
+        <w:lastRenderedPageBreak/>
         <w:t>1.4   How will my institute’s CBM grid service be used?</w:t>
       </w:r>
       <w:bookmarkEnd w:id="9"/>
@@ -5290,10 +5298,9 @@
         <w:rPr>
           <w:rFonts w:ascii="Arial" w:hAnsi="Arial" w:cs="Arial"/>
         </w:rPr>
-        <w:lastRenderedPageBreak/>
         <w:t xml:space="preserve">The ultimate NCI consumer of these services will be the revised NCI Specimen Resource Locator (SRL)  -- (SRL: </w:t>
       </w:r>
-      <w:hyperlink r:id="rId21" w:tooltip="http://biospecimens.cancer.gov/locator" w:history="1">
+      <w:hyperlink r:id="rId22" w:tooltip="http://biospecimens.cancer.gov/locator" w:history="1">
         <w:r>
           <w:rPr>
             <w:rStyle w:val="Hyperlink"/>
@@ -5541,6 +5548,7 @@
         <w:rPr>
           <w:rFonts w:ascii="Arial" w:hAnsi="Arial" w:cs="Arial"/>
         </w:rPr>
+        <w:lastRenderedPageBreak/>
         <w:t>Will provide a space on their server which will serve to host the CBM database (accessible to outside world – in their DMZ)</w:t>
       </w:r>
     </w:p>
@@ -5594,7 +5602,7 @@
         </w:rPr>
         <w:t xml:space="preserve">CBM-team  </w:t>
       </w:r>
-      <w:hyperlink r:id="rId22" w:history="1">
+      <w:hyperlink r:id="rId23" w:history="1">
         <w:r>
           <w:rPr>
             <w:rStyle w:val="Hyperlink"/>
@@ -5626,7 +5634,6 @@
         <w:rPr>
           <w:rFonts w:ascii="Arial" w:hAnsi="Arial" w:cs="Arial"/>
         </w:rPr>
-        <w:lastRenderedPageBreak/>
         <w:t>Notify if you are using the CBM for NCI to note and publish who is working on the CBM initiative (even in early testing).</w:t>
       </w:r>
     </w:p>
@@ -5896,6 +5903,7 @@
           <w:rFonts w:ascii="Arial" w:hAnsi="Arial" w:cs="Arial"/>
           <w:b/>
         </w:rPr>
+        <w:lastRenderedPageBreak/>
         <w:t>***Unzip the CBM_1.0_Package.zip into a directory  - this directory will be referenced as the CBM_DIR in the instructions</w:t>
       </w:r>
     </w:p>
@@ -6073,7 +6081,6 @@
                 <w:rFonts w:ascii="Arial" w:hAnsi="Arial" w:cs="Arial"/>
                 <w:sz w:val="20"/>
               </w:rPr>
-              <w:lastRenderedPageBreak/>
               <w:t>/cbmGridClientTool/cbmGridClient</w:t>
             </w:r>
           </w:p>
@@ -6114,7 +6121,7 @@
                 <w:sz w:val="20"/>
               </w:rPr>
             </w:pPr>
-            <w:hyperlink r:id="rId23" w:anchor="aea979494d01bdeb7b7fdb0ee0d30f9ef" w:history="1">
+            <w:hyperlink r:id="rId24" w:anchor="aea979494d01bdeb7b7fdb0ee0d30f9ef" w:history="1">
               <w:r>
                 <w:rPr>
                   <w:rStyle w:val="Hyperlink"/>
@@ -6504,7 +6511,7 @@
                 <w:sz w:val="20"/>
               </w:rPr>
             </w:pPr>
-            <w:hyperlink r:id="rId24" w:history="1">
+            <w:hyperlink r:id="rId25" w:history="1">
               <w:r>
                 <w:rPr>
                   <w:rStyle w:val="Hyperlink"/>
@@ -6671,7 +6678,7 @@
                 <w:rFonts w:ascii="Arial" w:hAnsi="Arial" w:cs="Arial"/>
               </w:rPr>
             </w:pPr>
-            <w:hyperlink r:id="rId25" w:history="1">
+            <w:hyperlink r:id="rId26" w:history="1">
               <w:r>
                 <w:rPr>
                   <w:rStyle w:val="Hyperlink"/>
@@ -6697,7 +6704,7 @@
               </w:rPr>
               <w:br/>
             </w:r>
-            <w:hyperlink r:id="rId26" w:history="1">
+            <w:hyperlink r:id="rId27" w:history="1">
               <w:r>
                 <w:rPr>
                   <w:rStyle w:val="Hyperlink"/>
@@ -6942,7 +6949,6 @@
         <w:rPr>
           <w:rFonts w:ascii="Arial" w:hAnsi="Arial" w:cs="Arial"/>
         </w:rPr>
-        <w:lastRenderedPageBreak/>
         <w:t>PostgreSQL</w:t>
       </w:r>
       <w:r>
@@ -7099,7 +7105,7 @@
         </w:rPr>
         <w:t xml:space="preserve">The model can be viewed, traversed through via HTML representation of the EA model, found </w:t>
       </w:r>
-      <w:hyperlink r:id="rId27" w:history="1">
+      <w:hyperlink r:id="rId28" w:history="1">
         <w:r>
           <w:rPr>
             <w:rStyle w:val="Hyperlink"/>
@@ -7279,7 +7285,7 @@
         </w:rPr>
         <w:t xml:space="preserve"> are found </w:t>
       </w:r>
-      <w:hyperlink r:id="rId28" w:anchor="a2cda98207395d94a970ddede5957e3be" w:history="1">
+      <w:hyperlink r:id="rId29" w:anchor="a2cda98207395d94a970ddede5957e3be" w:history="1">
         <w:r>
           <w:rPr>
             <w:rStyle w:val="Hyperlink"/>
@@ -7455,10 +7461,9 @@
           <w:rFonts w:ascii="Arial" w:hAnsi="Arial" w:cs="Arial"/>
           <w:color w:val="000000"/>
         </w:rPr>
-        <w:lastRenderedPageBreak/>
         <w:t xml:space="preserve">If you are using a platform other than Windows or Mac OS X, please refer to the following instructions to read all table names as lower case: </w:t>
       </w:r>
-      <w:hyperlink r:id="rId29" w:history="1">
+      <w:hyperlink r:id="rId30" w:history="1">
         <w:r>
           <w:rPr>
             <w:rStyle w:val="Hyperlink"/>
@@ -7593,7 +7598,7 @@
         </w:rPr>
         <w:t xml:space="preserve">Create a user that has permissions to access the database: </w:t>
       </w:r>
-      <w:hyperlink r:id="rId30" w:history="1">
+      <w:hyperlink r:id="rId31" w:history="1">
         <w:r>
           <w:rPr>
             <w:rStyle w:val="Hyperlink"/>
@@ -7971,6 +7976,7 @@
         <w:rPr>
           <w:rFonts w:ascii="Arial" w:hAnsi="Arial" w:cs="Arial"/>
         </w:rPr>
+        <w:lastRenderedPageBreak/>
         <w:t>Set ANT_HOME environment variable to point to your Ant directory.</w:t>
       </w:r>
     </w:p>
@@ -8076,7 +8082,6 @@
       </w:pPr>
       <w:bookmarkStart w:id="24" w:name="_Toc293000223"/>
       <w:r>
-        <w:lastRenderedPageBreak/>
         <w:t>4</w:t>
       </w:r>
       <w:r>
@@ -8589,6 +8594,7 @@
           <w:rFonts w:ascii="Arial" w:hAnsi="Arial" w:cs="Arial"/>
           <w:color w:val="000000"/>
         </w:rPr>
+        <w:lastRenderedPageBreak/>
         <w:t xml:space="preserve">Update </w:t>
       </w:r>
       <w:r>
@@ -8862,7 +8868,6 @@
           <w:color w:val="000000"/>
           <w:sz w:val="20"/>
         </w:rPr>
-        <w:lastRenderedPageBreak/>
         <w:t>&lt;property name="connection.url"&gt; jdbc:mysql://</w:t>
       </w:r>
       <w:r>
@@ -9137,6 +9142,7 @@
           <w:color w:val="000000"/>
           <w:sz w:val="20"/>
         </w:rPr>
+        <w:lastRenderedPageBreak/>
         <w:drawing>
           <wp:inline distT="0" distB="0" distL="0" distR="0">
             <wp:extent cx="5943600" cy="5407995"/>
@@ -9155,7 +9161,7 @@
                     </pic:cNvPicPr>
                   </pic:nvPicPr>
                   <pic:blipFill>
-                    <a:blip r:embed="rId31" cstate="print"/>
+                    <a:blip r:embed="rId32" cstate="print"/>
                     <a:srcRect/>
                     <a:stretch>
                       <a:fillRect/>
@@ -9234,14 +9240,7 @@
         <w:rPr>
           <w:rFonts w:ascii="Arial" w:hAnsi="Arial" w:cs="Arial"/>
         </w:rPr>
-        <w:t xml:space="preserve">This current CBM service does not authenticate users.  Users will not  be prompted for  username/password.  The username/password referenced above is for </w:t>
-      </w:r>
-      <w:r>
-        <w:rPr>
-          <w:rFonts w:ascii="Arial" w:hAnsi="Arial" w:cs="Arial"/>
-        </w:rPr>
-        <w:lastRenderedPageBreak/>
-        <w:t>the CBM  database.   That information will be used by the service to connect to the   database when queries are submitted to it.  Localhost is used with the assumption that the CBM grid service is running on the same machine as the CBM  database.  If the service and database are running on separate servers, the hostname of the database server will need to be used.</w:t>
+        <w:t>This current CBM service does not authenticate users.  Users will not  be prompted for  username/password.  The username/password referenced above is for the CBM  database.   That information will be used by the service to connect to the   database when queries are submitted to it.  Localhost is used with the assumption that the CBM grid service is running on the same machine as the CBM  database.  If the service and database are running on separate servers, the hostname of the database server will need to be used.</w:t>
       </w:r>
     </w:p>
     <w:p>
@@ -9381,6 +9380,7 @@
           <w:rFonts w:ascii="Arial" w:hAnsi="Arial" w:cs="Arial"/>
           <w:color w:val="000000"/>
         </w:rPr>
+        <w:lastRenderedPageBreak/>
         <w:t xml:space="preserve">Edit </w:t>
       </w:r>
       <w:r>
@@ -9910,15 +9910,7 @@
           <w:rFonts w:ascii="Arial" w:hAnsi="Arial" w:cs="Arial"/>
           <w:color w:val="000000"/>
         </w:rPr>
-        <w:t xml:space="preserve"> (NOTE: do not change the “\” characters): </w:t>
-      </w:r>
-      <w:r>
-        <w:rPr>
-          <w:rFonts w:ascii="Arial" w:hAnsi="Arial" w:cs="Arial"/>
-          <w:color w:val="000000"/>
-        </w:rPr>
-        <w:lastRenderedPageBreak/>
-        <w:t>index.service.url=http\://index.training.cagrid.org\:8080/wsrf/services/DefaultIndexService</w:t>
+        <w:t xml:space="preserve"> (NOTE: do not change the “\” characters): index.service.url=http\://index.training.cagrid.org\:8080/wsrf/services/DefaultIndexService</w:t>
       </w:r>
     </w:p>
     <w:p>
@@ -10005,7 +9997,7 @@
         </w:rPr>
         <w:t xml:space="preserve">The    index.service.url refers to the central naming service for the  grid.   For the training grid, everyone uses  index.training.cagrid.org.   The  production grid uses a  different url.  When a service  starts up, it  connects to  the index service to register itself.   Others can query the  index service to get a list of available  services.  The  portal ( </w:t>
       </w:r>
-      <w:hyperlink r:id="rId32" w:tooltip="http://portal.training.cagrid.org" w:history="1">
+      <w:hyperlink r:id="rId33" w:tooltip="http://portal.training.cagrid.org" w:history="1">
         <w:r>
           <w:rPr>
             <w:rStyle w:val="Hyperlink"/>
@@ -10039,9 +10031,10 @@
           <w:rFonts w:ascii="Arial" w:hAnsi="Arial" w:cs="Arial"/>
           <w:color w:val="000000"/>
         </w:rPr>
+        <w:lastRenderedPageBreak/>
         <w:t xml:space="preserve">Note: the caBIG Production Grid Index service URL is: </w:t>
       </w:r>
-      <w:hyperlink r:id="rId33" w:history="1">
+      <w:hyperlink r:id="rId34" w:history="1">
         <w:r>
           <w:rPr>
             <w:rStyle w:val="Hyperlink"/>
@@ -10161,7 +10154,7 @@
         </w:rPr>
         <w:t>When a vendor/CBM participant  deploys  the service at their site,  the service will register  with index  service.  Once the service has  registered,  it’ll appear on the  Training Grid Portal (</w:t>
       </w:r>
-      <w:hyperlink r:id="rId34" w:tooltip="http://portal.training.cagrid.org" w:history="1">
+      <w:hyperlink r:id="rId35" w:tooltip="http://portal.training.cagrid.org" w:history="1">
         <w:r>
           <w:rPr>
             <w:rStyle w:val="Hyperlink"/>
@@ -10253,7 +10246,7 @@
     </w:p>
     <w:p/>
     <w:p>
-      <w:hyperlink r:id="rId35" w:history="1">
+      <w:hyperlink r:id="rId36" w:history="1">
         <w:r>
           <w:rPr>
             <w:rStyle w:val="Hyperlink"/>
@@ -10389,7 +10382,7 @@
         </w:rPr>
         <w:t xml:space="preserve">Open the following address in a web browser: </w:t>
       </w:r>
-      <w:hyperlink r:id="rId36" w:history="1">
+      <w:hyperlink r:id="rId37" w:history="1">
         <w:r>
           <w:rPr>
             <w:rStyle w:val="Hyperlink"/>
@@ -10417,7 +10410,6 @@
         <w:rPr>
           <w:rStyle w:val="CaptionChar"/>
         </w:rPr>
-        <w:lastRenderedPageBreak/>
         <w:t>You should see a message similar to “Hi there, this is an AXIS service!”</w:t>
       </w:r>
       <w:r>
@@ -10466,7 +10458,7 @@
         </w:rPr>
         <w:t>(</w:t>
       </w:r>
-      <w:hyperlink r:id="rId37" w:history="1">
+      <w:hyperlink r:id="rId38" w:history="1">
         <w:r>
           <w:rPr>
             <w:rStyle w:val="Hyperlink"/>
@@ -10670,7 +10662,7 @@
         </w:rPr>
         <w:t>For in-depth information on the Grid Client, please see the caGrid Client Application Guide: </w:t>
       </w:r>
-      <w:hyperlink r:id="rId38" w:history="1">
+      <w:hyperlink r:id="rId39" w:history="1">
         <w:r>
           <w:rPr>
             <w:rStyle w:val="Hyperlink"/>
@@ -12323,7 +12315,7 @@
         </w:rPr>
         <w:t xml:space="preserve">     [java]     0: </w:t>
       </w:r>
-      <w:hyperlink r:id="rId39" w:history="1">
+      <w:hyperlink r:id="rId40" w:history="1">
         <w:r>
           <w:rPr>
             <w:rStyle w:val="Hyperlink"/>
@@ -12355,7 +12347,7 @@
         </w:rPr>
         <w:t xml:space="preserve">     [java]     1: </w:t>
       </w:r>
-      <w:hyperlink r:id="rId40" w:history="1">
+      <w:hyperlink r:id="rId41" w:history="1">
         <w:r>
           <w:rPr>
             <w:rStyle w:val="Hyperlink"/>
@@ -12387,7 +12379,7 @@
         </w:rPr>
         <w:t xml:space="preserve">     [java]     2: </w:t>
       </w:r>
-      <w:hyperlink r:id="rId41" w:history="1">
+      <w:hyperlink r:id="rId42" w:history="1">
         <w:r>
           <w:rPr>
             <w:rStyle w:val="Hyperlink"/>
@@ -12418,7 +12410,7 @@
         </w:rPr>
         <w:t xml:space="preserve">     [java]     3: </w:t>
       </w:r>
-      <w:hyperlink r:id="rId42" w:history="1">
+      <w:hyperlink r:id="rId43" w:history="1">
         <w:r>
           <w:rPr>
             <w:rStyle w:val="Hyperlink"/>
@@ -12511,7 +12503,7 @@
         </w:rPr>
         <w:t xml:space="preserve">When specifying that you want to "Query a CBM Data Service" you will be provided with the option of selecting the service from the Index Service or providing a URL (e.g. if you are testing on </w:t>
       </w:r>
-      <w:hyperlink r:id="rId43" w:history="1">
+      <w:hyperlink r:id="rId44" w:history="1">
         <w:r>
           <w:rPr>
             <w:rStyle w:val="Hyperlink"/>
@@ -12836,7 +12828,7 @@
           <w:szCs w:val="21"/>
         </w:rPr>
       </w:pPr>
-      <w:hyperlink r:id="rId44" w:history="1">
+      <w:hyperlink r:id="rId45" w:history="1">
         <w:r>
           <w:rPr>
             <w:rStyle w:val="Hyperlink"/>
@@ -13178,7 +13170,7 @@
         </w:rPr>
         <w:t xml:space="preserve">     [java]     0: </w:t>
       </w:r>
-      <w:hyperlink r:id="rId45" w:history="1">
+      <w:hyperlink r:id="rId46" w:history="1">
         <w:r>
           <w:rPr>
             <w:rStyle w:val="Hyperlink"/>
@@ -13211,7 +13203,7 @@
         <w:lastRenderedPageBreak/>
         <w:t xml:space="preserve">     [java]     1: </w:t>
       </w:r>
-      <w:hyperlink r:id="rId46" w:history="1">
+      <w:hyperlink r:id="rId47" w:history="1">
         <w:r>
           <w:rPr>
             <w:rStyle w:val="Hyperlink"/>
@@ -13243,7 +13235,7 @@
         </w:rPr>
         <w:t xml:space="preserve">     [java]     2: </w:t>
       </w:r>
-      <w:hyperlink r:id="rId47" w:history="1">
+      <w:hyperlink r:id="rId48" w:history="1">
         <w:r>
           <w:rPr>
             <w:rStyle w:val="Hyperlink"/>
@@ -13275,7 +13267,7 @@
         </w:rPr>
         <w:t xml:space="preserve">     [java]     3: </w:t>
       </w:r>
-      <w:hyperlink r:id="rId48" w:history="1">
+      <w:hyperlink r:id="rId49" w:history="1">
         <w:r>
           <w:rPr>
             <w:rStyle w:val="Hyperlink"/>
@@ -14112,7 +14104,7 @@
         </w:rPr>
         <w:t xml:space="preserve">     [java]     0: </w:t>
       </w:r>
-      <w:hyperlink r:id="rId49" w:history="1">
+      <w:hyperlink r:id="rId50" w:history="1">
         <w:r>
           <w:rPr>
             <w:rStyle w:val="Hyperlink"/>
@@ -14144,7 +14136,7 @@
         </w:rPr>
         <w:t xml:space="preserve">     [java]     1: </w:t>
       </w:r>
-      <w:hyperlink r:id="rId50" w:history="1">
+      <w:hyperlink r:id="rId51" w:history="1">
         <w:r>
           <w:rPr>
             <w:rStyle w:val="Hyperlink"/>
@@ -14176,7 +14168,7 @@
         </w:rPr>
         <w:t xml:space="preserve">     [java]     2: </w:t>
       </w:r>
-      <w:hyperlink r:id="rId51" w:history="1">
+      <w:hyperlink r:id="rId52" w:history="1">
         <w:r>
           <w:rPr>
             <w:rStyle w:val="Hyperlink"/>
@@ -14208,7 +14200,7 @@
         </w:rPr>
         <w:t xml:space="preserve">     [java]     3: </w:t>
       </w:r>
-      <w:hyperlink r:id="rId52" w:history="1">
+      <w:hyperlink r:id="rId53" w:history="1">
         <w:r>
           <w:rPr>
             <w:rStyle w:val="Hyperlink"/>
@@ -14521,7 +14513,7 @@
           <w:sz w:val="20"/>
         </w:rPr>
       </w:pPr>
-      <w:hyperlink r:id="rId53" w:history="1">
+      <w:hyperlink r:id="rId54" w:history="1">
         <w:r>
           <w:rPr>
             <w:rStyle w:val="Hyperlink"/>
@@ -14662,7 +14654,7 @@
           <w:sz w:val="22"/>
         </w:rPr>
       </w:pPr>
-      <w:hyperlink r:id="rId54" w:history="1">
+      <w:hyperlink r:id="rId55" w:history="1">
         <w:r>
           <w:rPr>
             <w:rStyle w:val="Hyperlink"/>
@@ -14699,90 +14691,6 @@
                 <pic:pic xmlns:pic="http://schemas.openxmlformats.org/drawingml/2006/picture">
                   <pic:nvPicPr>
                     <pic:cNvPr id="0" name="Picture 16"/>
-                    <pic:cNvPicPr>
-                      <a:picLocks noChangeAspect="1" noChangeArrowheads="1"/>
-                    </pic:cNvPicPr>
-                  </pic:nvPicPr>
-                  <pic:blipFill>
-                    <a:blip r:embed="rId55" cstate="print"/>
-                    <a:srcRect/>
-                    <a:stretch>
-                      <a:fillRect/>
-                    </a:stretch>
-                  </pic:blipFill>
-                  <pic:spPr bwMode="auto">
-                    <a:xfrm>
-                      <a:off x="0" y="0"/>
-                      <a:ext cx="5486400" cy="3751689"/>
-                    </a:xfrm>
-                    <a:prstGeom prst="rect">
-                      <a:avLst/>
-                    </a:prstGeom>
-                    <a:noFill/>
-                    <a:ln w="9525">
-                      <a:noFill/>
-                      <a:miter lim="800000"/>
-                      <a:headEnd/>
-                      <a:tailEnd/>
-                    </a:ln>
-                  </pic:spPr>
-                </pic:pic>
-              </a:graphicData>
-            </a:graphic>
-          </wp:inline>
-        </w:drawing>
-      </w:r>
-    </w:p>
-    <w:p>
-      <w:pPr>
-        <w:rPr>
-          <w:rFonts w:ascii="Arial" w:hAnsi="Arial" w:cs="Arial"/>
-          <w:sz w:val="22"/>
-        </w:rPr>
-      </w:pPr>
-    </w:p>
-    <w:p>
-      <w:pPr>
-        <w:rPr>
-          <w:rFonts w:ascii="Arial" w:hAnsi="Arial" w:cs="Arial"/>
-          <w:sz w:val="22"/>
-        </w:rPr>
-      </w:pPr>
-      <w:r>
-        <w:rPr>
-          <w:rFonts w:ascii="Arial" w:hAnsi="Arial" w:cs="Arial"/>
-          <w:sz w:val="22"/>
-        </w:rPr>
-        <w:t>Go to top bar and click on “Tools” and then in the “Catalog Search”, enter “CBM”</w:t>
-      </w:r>
-    </w:p>
-    <w:p>
-      <w:pPr>
-        <w:rPr>
-          <w:rFonts w:ascii="Arial" w:hAnsi="Arial" w:cs="Arial"/>
-          <w:sz w:val="22"/>
-        </w:rPr>
-      </w:pPr>
-      <w:r>
-        <w:rPr>
-          <w:rFonts w:ascii="Arial" w:hAnsi="Arial" w:cs="Arial"/>
-          <w:noProof/>
-          <w:sz w:val="22"/>
-        </w:rPr>
-        <w:lastRenderedPageBreak/>
-        <w:drawing>
-          <wp:inline distT="0" distB="0" distL="0" distR="0">
-            <wp:extent cx="5486400" cy="3751689"/>
-            <wp:effectExtent l="19050" t="0" r="0" b="0"/>
-            <wp:docPr id="22" name="Picture 22"/>
-            <wp:cNvGraphicFramePr>
-              <a:graphicFrameLocks xmlns:a="http://schemas.openxmlformats.org/drawingml/2006/main" noChangeAspect="1"/>
-            </wp:cNvGraphicFramePr>
-            <a:graphic xmlns:a="http://schemas.openxmlformats.org/drawingml/2006/main">
-              <a:graphicData uri="http://schemas.openxmlformats.org/drawingml/2006/picture">
-                <pic:pic xmlns:pic="http://schemas.openxmlformats.org/drawingml/2006/picture">
-                  <pic:nvPicPr>
-                    <pic:cNvPr id="0" name="Picture 22"/>
                     <pic:cNvPicPr>
                       <a:picLocks noChangeAspect="1" noChangeArrowheads="1"/>
                     </pic:cNvPicPr>
@@ -14824,6 +14732,90 @@
           <w:sz w:val="22"/>
         </w:rPr>
       </w:pPr>
+    </w:p>
+    <w:p>
+      <w:pPr>
+        <w:rPr>
+          <w:rFonts w:ascii="Arial" w:hAnsi="Arial" w:cs="Arial"/>
+          <w:sz w:val="22"/>
+        </w:rPr>
+      </w:pPr>
+      <w:r>
+        <w:rPr>
+          <w:rFonts w:ascii="Arial" w:hAnsi="Arial" w:cs="Arial"/>
+          <w:sz w:val="22"/>
+        </w:rPr>
+        <w:t>Go to top bar and click on “Tools” and then in the “Catalog Search”, enter “CBM”</w:t>
+      </w:r>
+    </w:p>
+    <w:p>
+      <w:pPr>
+        <w:rPr>
+          <w:rFonts w:ascii="Arial" w:hAnsi="Arial" w:cs="Arial"/>
+          <w:sz w:val="22"/>
+        </w:rPr>
+      </w:pPr>
+      <w:r>
+        <w:rPr>
+          <w:rFonts w:ascii="Arial" w:hAnsi="Arial" w:cs="Arial"/>
+          <w:noProof/>
+          <w:sz w:val="22"/>
+        </w:rPr>
+        <w:lastRenderedPageBreak/>
+        <w:drawing>
+          <wp:inline distT="0" distB="0" distL="0" distR="0">
+            <wp:extent cx="5486400" cy="3751689"/>
+            <wp:effectExtent l="19050" t="0" r="0" b="0"/>
+            <wp:docPr id="22" name="Picture 22"/>
+            <wp:cNvGraphicFramePr>
+              <a:graphicFrameLocks xmlns:a="http://schemas.openxmlformats.org/drawingml/2006/main" noChangeAspect="1"/>
+            </wp:cNvGraphicFramePr>
+            <a:graphic xmlns:a="http://schemas.openxmlformats.org/drawingml/2006/main">
+              <a:graphicData uri="http://schemas.openxmlformats.org/drawingml/2006/picture">
+                <pic:pic xmlns:pic="http://schemas.openxmlformats.org/drawingml/2006/picture">
+                  <pic:nvPicPr>
+                    <pic:cNvPr id="0" name="Picture 22"/>
+                    <pic:cNvPicPr>
+                      <a:picLocks noChangeAspect="1" noChangeArrowheads="1"/>
+                    </pic:cNvPicPr>
+                  </pic:nvPicPr>
+                  <pic:blipFill>
+                    <a:blip r:embed="rId57" cstate="print"/>
+                    <a:srcRect/>
+                    <a:stretch>
+                      <a:fillRect/>
+                    </a:stretch>
+                  </pic:blipFill>
+                  <pic:spPr bwMode="auto">
+                    <a:xfrm>
+                      <a:off x="0" y="0"/>
+                      <a:ext cx="5486400" cy="3751689"/>
+                    </a:xfrm>
+                    <a:prstGeom prst="rect">
+                      <a:avLst/>
+                    </a:prstGeom>
+                    <a:noFill/>
+                    <a:ln w="9525">
+                      <a:noFill/>
+                      <a:miter lim="800000"/>
+                      <a:headEnd/>
+                      <a:tailEnd/>
+                    </a:ln>
+                  </pic:spPr>
+                </pic:pic>
+              </a:graphicData>
+            </a:graphic>
+          </wp:inline>
+        </w:drawing>
+      </w:r>
+    </w:p>
+    <w:p>
+      <w:pPr>
+        <w:rPr>
+          <w:rFonts w:ascii="Arial" w:hAnsi="Arial" w:cs="Arial"/>
+          <w:sz w:val="22"/>
+        </w:rPr>
+      </w:pPr>
       <w:r>
         <w:rPr>
           <w:rFonts w:ascii="Arial" w:hAnsi="Arial" w:cs="Arial"/>
@@ -14894,7 +14886,7 @@
                     </pic:cNvPicPr>
                   </pic:nvPicPr>
                   <pic:blipFill>
-                    <a:blip r:embed="rId57" cstate="print"/>
+                    <a:blip r:embed="rId58" cstate="print"/>
                     <a:srcRect/>
                     <a:stretch>
                       <a:fillRect/>
@@ -14954,7 +14946,7 @@
                     </pic:cNvPicPr>
                   </pic:nvPicPr>
                   <pic:blipFill>
-                    <a:blip r:embed="rId58" cstate="print"/>
+                    <a:blip r:embed="rId59" cstate="print"/>
                     <a:srcRect/>
                     <a:stretch>
                       <a:fillRect/>
@@ -15250,7 +15242,7 @@
                 <w:rFonts w:ascii="Arial" w:hAnsi="Arial" w:cs="Arial"/>
               </w:rPr>
             </w:pPr>
-            <w:hyperlink r:id="rId59" w:history="1">
+            <w:hyperlink r:id="rId60" w:history="1">
               <w:r>
                 <w:rPr>
                   <w:rStyle w:val="Hyperlink"/>
@@ -15310,7 +15302,7 @@
                 <w:rFonts w:ascii="Arial" w:hAnsi="Arial" w:cs="Arial"/>
               </w:rPr>
             </w:pPr>
-            <w:hyperlink r:id="rId60" w:history="1">
+            <w:hyperlink r:id="rId61" w:history="1">
               <w:r>
                 <w:rPr>
                   <w:rStyle w:val="Hyperlink"/>
@@ -15452,7 +15444,7 @@
                 <w:highlight w:val="yellow"/>
               </w:rPr>
             </w:pPr>
-            <w:hyperlink r:id="rId61" w:history="1">
+            <w:hyperlink r:id="rId62" w:history="1">
               <w:r>
                 <w:rPr>
                   <w:rStyle w:val="Hyperlink"/>
@@ -15582,7 +15574,7 @@
                 <w:color w:val="000000"/>
               </w:rPr>
             </w:pPr>
-            <w:hyperlink r:id="rId62" w:history="1">
+            <w:hyperlink r:id="rId63" w:history="1">
               <w:r>
                 <w:rPr>
                   <w:rStyle w:val="Hyperlink"/>
@@ -15667,7 +15659,7 @@
                 <w:rFonts w:ascii="Arial" w:hAnsi="Arial" w:cs="Arial"/>
               </w:rPr>
             </w:pPr>
-            <w:hyperlink r:id="rId63" w:history="1">
+            <w:hyperlink r:id="rId64" w:history="1">
               <w:r>
                 <w:rPr>
                   <w:rStyle w:val="Hyperlink"/>
@@ -16111,11 +16103,11 @@
       </w:pPr>
     </w:p>
     <w:sectPr>
-      <w:headerReference w:type="even" r:id="rId64"/>
-      <w:headerReference w:type="default" r:id="rId65"/>
-      <w:footerReference w:type="even" r:id="rId66"/>
-      <w:footerReference w:type="default" r:id="rId67"/>
-      <w:headerReference w:type="first" r:id="rId68"/>
+      <w:headerReference w:type="even" r:id="rId65"/>
+      <w:headerReference w:type="default" r:id="rId66"/>
+      <w:footerReference w:type="even" r:id="rId67"/>
+      <w:footerReference w:type="default" r:id="rId68"/>
+      <w:headerReference w:type="first" r:id="rId69"/>
       <w:pgSz w:w="12240" w:h="15840"/>
       <w:pgMar w:top="1440" w:right="1440" w:bottom="1440" w:left="1440" w:header="720" w:footer="720" w:gutter="0"/>
       <w:cols w:space="720"/>
@@ -16215,7 +16207,7 @@
         <w:rStyle w:val="PageNumber"/>
         <w:noProof/>
       </w:rPr>
-      <w:t>21</w:t>
+      <w:t>5</w:t>
     </w:r>
     <w:r>
       <w:rPr>
@@ -20677,7 +20669,7 @@
 </file>
 
 <file path=customXml/itemProps1.xml><?xml version="1.0" encoding="utf-8"?>
-<ds:datastoreItem xmlns:ds="http://schemas.openxmlformats.org/officeDocument/2006/customXml" ds:itemID="{BFF69C2F-6CF8-4C7C-B872-4EC594BC0FCB}">
+<ds:datastoreItem xmlns:ds="http://schemas.openxmlformats.org/officeDocument/2006/customXml" ds:itemID="{86F8D33B-7054-4C27-9A4D-B1379FEF525E}">
   <ds:schemaRefs>
     <ds:schemaRef ds:uri="http://schemas.openxmlformats.org/officeDocument/2006/bibliography"/>
   </ds:schemaRefs>

</xml_diff>

<commit_message>
Updated the Table of Contents in CBM_DescriptionAndGridNodeDeploymentInstructions.docx
SVN-Revision: 182
</commit_message>
<xml_diff>
--- a/Documentation/CBM_DescriptionAndGridNodeDeploymentInstructions.docx
+++ b/Documentation/CBM_DescriptionAndGridNodeDeploymentInstructions.docx
@@ -561,6 +561,103 @@
           </w:p>
         </w:tc>
       </w:tr>
+      <w:tr>
+        <w:trPr>
+          <w:jc w:val="center"/>
+        </w:trPr>
+        <w:tc>
+          <w:tcPr>
+            <w:tcW w:w="1442" w:type="dxa"/>
+            <w:tcBorders>
+              <w:top w:val="single" w:sz="6" w:space="0" w:color="auto"/>
+              <w:left w:val="single" w:sz="6" w:space="0" w:color="auto"/>
+              <w:bottom w:val="single" w:sz="6" w:space="0" w:color="auto"/>
+              <w:right w:val="single" w:sz="6" w:space="0" w:color="auto"/>
+            </w:tcBorders>
+          </w:tcPr>
+          <w:p>
+            <w:pPr>
+              <w:pStyle w:val="TableText"/>
+            </w:pPr>
+            <w:r>
+              <w:t>1.1</w:t>
+            </w:r>
+          </w:p>
+        </w:tc>
+        <w:tc>
+          <w:tcPr>
+            <w:tcW w:w="1162" w:type="dxa"/>
+            <w:tcBorders>
+              <w:top w:val="single" w:sz="6" w:space="0" w:color="auto"/>
+              <w:left w:val="single" w:sz="6" w:space="0" w:color="auto"/>
+              <w:bottom w:val="single" w:sz="6" w:space="0" w:color="auto"/>
+              <w:right w:val="single" w:sz="6" w:space="0" w:color="auto"/>
+            </w:tcBorders>
+          </w:tcPr>
+          <w:p>
+            <w:pPr>
+              <w:pStyle w:val="TableText"/>
+            </w:pPr>
+            <w:r>
+              <w:t>06/06/11</w:t>
+            </w:r>
+          </w:p>
+        </w:tc>
+        <w:tc>
+          <w:tcPr>
+            <w:tcW w:w="2520" w:type="dxa"/>
+            <w:tcBorders>
+              <w:top w:val="single" w:sz="6" w:space="0" w:color="auto"/>
+              <w:left w:val="single" w:sz="6" w:space="0" w:color="auto"/>
+              <w:bottom w:val="single" w:sz="6" w:space="0" w:color="auto"/>
+              <w:right w:val="single" w:sz="6" w:space="0" w:color="auto"/>
+            </w:tcBorders>
+          </w:tcPr>
+          <w:p>
+            <w:pPr>
+              <w:pStyle w:val="TableText"/>
+            </w:pPr>
+            <w:r>
+              <w:t>Updated TOC</w:t>
+            </w:r>
+          </w:p>
+        </w:tc>
+        <w:tc>
+          <w:tcPr>
+            <w:tcW w:w="2040" w:type="dxa"/>
+            <w:tcBorders>
+              <w:top w:val="single" w:sz="6" w:space="0" w:color="auto"/>
+              <w:left w:val="single" w:sz="6" w:space="0" w:color="auto"/>
+              <w:bottom w:val="single" w:sz="6" w:space="0" w:color="auto"/>
+              <w:right w:val="single" w:sz="6" w:space="0" w:color="auto"/>
+            </w:tcBorders>
+          </w:tcPr>
+          <w:p>
+            <w:pPr>
+              <w:pStyle w:val="TableText"/>
+            </w:pPr>
+            <w:r>
+              <w:t>Anna Fernandez</w:t>
+            </w:r>
+          </w:p>
+        </w:tc>
+        <w:tc>
+          <w:tcPr>
+            <w:tcW w:w="2124" w:type="dxa"/>
+            <w:tcBorders>
+              <w:top w:val="single" w:sz="6" w:space="0" w:color="auto"/>
+              <w:left w:val="single" w:sz="6" w:space="0" w:color="auto"/>
+              <w:bottom w:val="single" w:sz="6" w:space="0" w:color="auto"/>
+              <w:right w:val="single" w:sz="6" w:space="0" w:color="auto"/>
+            </w:tcBorders>
+          </w:tcPr>
+          <w:p>
+            <w:pPr>
+              <w:pStyle w:val="TableText"/>
+            </w:pPr>
+          </w:p>
+        </w:tc>
+      </w:tr>
     </w:tbl>
     <w:p/>
     <w:p>
@@ -610,7 +707,7 @@
         </w:rPr>
         <w:fldChar w:fldCharType="separate"/>
       </w:r>
-      <w:hyperlink w:anchor="_Toc293000203" w:history="1">
+      <w:hyperlink w:anchor="_Toc295223725" w:history="1">
         <w:r>
           <w:rPr>
             <w:rStyle w:val="Hyperlink"/>
@@ -637,7 +734,7 @@
             <w:noProof/>
             <w:webHidden/>
           </w:rPr>
-          <w:instrText xml:space="preserve"> PAGEREF _Toc293000203 \h </w:instrText>
+          <w:instrText xml:space="preserve"> PAGEREF _Toc295223725 \h </w:instrText>
         </w:r>
         <w:r>
           <w:rPr>
@@ -681,7 +778,7 @@
           <w:szCs w:val="22"/>
         </w:rPr>
       </w:pPr>
-      <w:hyperlink w:anchor="_Toc293000204" w:history="1">
+      <w:hyperlink w:anchor="_Toc295223726" w:history="1">
         <w:r>
           <w:rPr>
             <w:rStyle w:val="Hyperlink"/>
@@ -708,7 +805,7 @@
             <w:noProof/>
             <w:webHidden/>
           </w:rPr>
-          <w:instrText xml:space="preserve"> PAGEREF _Toc293000204 \h </w:instrText>
+          <w:instrText xml:space="preserve"> PAGEREF _Toc295223726 \h </w:instrText>
         </w:r>
         <w:r>
           <w:rPr>
@@ -753,7 +850,7 @@
           <w:szCs w:val="22"/>
         </w:rPr>
       </w:pPr>
-      <w:hyperlink w:anchor="_Toc293000205" w:history="1">
+      <w:hyperlink w:anchor="_Toc295223727" w:history="1">
         <w:r>
           <w:rPr>
             <w:rStyle w:val="Hyperlink"/>
@@ -796,7 +893,7 @@
             <w:noProof/>
             <w:webHidden/>
           </w:rPr>
-          <w:instrText xml:space="preserve"> PAGEREF _Toc293000205 \h </w:instrText>
+          <w:instrText xml:space="preserve"> PAGEREF _Toc295223727 \h </w:instrText>
         </w:r>
         <w:r>
           <w:rPr>
@@ -840,7 +937,7 @@
           <w:szCs w:val="22"/>
         </w:rPr>
       </w:pPr>
-      <w:hyperlink w:anchor="_Toc293000206" w:history="1">
+      <w:hyperlink w:anchor="_Toc295223728" w:history="1">
         <w:r>
           <w:rPr>
             <w:rStyle w:val="Hyperlink"/>
@@ -867,7 +964,7 @@
             <w:noProof/>
             <w:webHidden/>
           </w:rPr>
-          <w:instrText xml:space="preserve"> PAGEREF _Toc293000206 \h </w:instrText>
+          <w:instrText xml:space="preserve"> PAGEREF _Toc295223728 \h </w:instrText>
         </w:r>
         <w:r>
           <w:rPr>
@@ -911,13 +1008,13 @@
           <w:szCs w:val="22"/>
         </w:rPr>
       </w:pPr>
-      <w:hyperlink w:anchor="_Toc293000207" w:history="1">
+      <w:hyperlink w:anchor="_Toc295223729" w:history="1">
         <w:r>
           <w:rPr>
             <w:rStyle w:val="Hyperlink"/>
             <w:noProof/>
           </w:rPr>
-          <w:t>1.3  Why should CBM1.0Beta (May 2011) be tested by an institute/vendor?</w:t>
+          <w:t>1.3  Why should CBM V1.0 (May 2011) be tested by an institute/vendor?</w:t>
         </w:r>
         <w:r>
           <w:rPr>
@@ -938,7 +1035,7 @@
             <w:noProof/>
             <w:webHidden/>
           </w:rPr>
-          <w:instrText xml:space="preserve"> PAGEREF _Toc293000207 \h </w:instrText>
+          <w:instrText xml:space="preserve"> PAGEREF _Toc295223729 \h </w:instrText>
         </w:r>
         <w:r>
           <w:rPr>
@@ -982,7 +1079,7 @@
           <w:szCs w:val="22"/>
         </w:rPr>
       </w:pPr>
-      <w:hyperlink w:anchor="_Toc293000208" w:history="1">
+      <w:hyperlink w:anchor="_Toc295223730" w:history="1">
         <w:r>
           <w:rPr>
             <w:rStyle w:val="Hyperlink"/>
@@ -1009,7 +1106,7 @@
             <w:noProof/>
             <w:webHidden/>
           </w:rPr>
-          <w:instrText xml:space="preserve"> PAGEREF _Toc293000208 \h </w:instrText>
+          <w:instrText xml:space="preserve"> PAGEREF _Toc295223730 \h </w:instrText>
         </w:r>
         <w:r>
           <w:rPr>
@@ -1029,7 +1126,7 @@
             <w:noProof/>
             <w:webHidden/>
           </w:rPr>
-          <w:t>7</w:t>
+          <w:t>8</w:t>
         </w:r>
         <w:r>
           <w:rPr>
@@ -1053,7 +1150,7 @@
           <w:szCs w:val="22"/>
         </w:rPr>
       </w:pPr>
-      <w:hyperlink w:anchor="_Toc293000209" w:history="1">
+      <w:hyperlink w:anchor="_Toc295223731" w:history="1">
         <w:r>
           <w:rPr>
             <w:rStyle w:val="Hyperlink"/>
@@ -1080,7 +1177,7 @@
             <w:noProof/>
             <w:webHidden/>
           </w:rPr>
-          <w:instrText xml:space="preserve"> PAGEREF _Toc293000209 \h </w:instrText>
+          <w:instrText xml:space="preserve"> PAGEREF _Toc295223731 \h </w:instrText>
         </w:r>
         <w:r>
           <w:rPr>
@@ -1124,7 +1221,7 @@
           <w:szCs w:val="22"/>
         </w:rPr>
       </w:pPr>
-      <w:hyperlink w:anchor="_Toc293000210" w:history="1">
+      <w:hyperlink w:anchor="_Toc295223732" w:history="1">
         <w:r>
           <w:rPr>
             <w:rStyle w:val="Hyperlink"/>
@@ -1151,7 +1248,7 @@
             <w:noProof/>
             <w:webHidden/>
           </w:rPr>
-          <w:instrText xml:space="preserve"> PAGEREF _Toc293000210 \h </w:instrText>
+          <w:instrText xml:space="preserve"> PAGEREF _Toc295223732 \h </w:instrText>
         </w:r>
         <w:r>
           <w:rPr>
@@ -1195,7 +1292,7 @@
           <w:szCs w:val="22"/>
         </w:rPr>
       </w:pPr>
-      <w:hyperlink w:anchor="_Toc293000211" w:history="1">
+      <w:hyperlink w:anchor="_Toc295223733" w:history="1">
         <w:r>
           <w:rPr>
             <w:rStyle w:val="Hyperlink"/>
@@ -1222,7 +1319,7 @@
             <w:noProof/>
             <w:webHidden/>
           </w:rPr>
-          <w:instrText xml:space="preserve"> PAGEREF _Toc293000211 \h </w:instrText>
+          <w:instrText xml:space="preserve"> PAGEREF _Toc295223733 \h </w:instrText>
         </w:r>
         <w:r>
           <w:rPr>
@@ -1263,13 +1360,13 @@
           <w:szCs w:val="22"/>
         </w:rPr>
       </w:pPr>
-      <w:hyperlink w:anchor="_Toc293000212" w:history="1">
+      <w:hyperlink w:anchor="_Toc295223734" w:history="1">
         <w:r>
           <w:rPr>
             <w:rStyle w:val="Hyperlink"/>
             <w:noProof/>
           </w:rPr>
-          <w:t>2.0   Overview CBM 1.0 Testing Grid Service Package</w:t>
+          <w:t>2.0   Overview CBM V1.0 Testing Grid Service Package</w:t>
         </w:r>
         <w:r>
           <w:rPr>
@@ -1290,7 +1387,7 @@
             <w:noProof/>
             <w:webHidden/>
           </w:rPr>
-          <w:instrText xml:space="preserve"> PAGEREF _Toc293000212 \h </w:instrText>
+          <w:instrText xml:space="preserve"> PAGEREF _Toc295223734 \h </w:instrText>
         </w:r>
         <w:r>
           <w:rPr>
@@ -1334,13 +1431,13 @@
           <w:szCs w:val="22"/>
         </w:rPr>
       </w:pPr>
-      <w:hyperlink w:anchor="_Toc293000213" w:history="1">
+      <w:hyperlink w:anchor="_Toc295223735" w:history="1">
         <w:r>
           <w:rPr>
             <w:rStyle w:val="Hyperlink"/>
             <w:noProof/>
           </w:rPr>
-          <w:t>2.1  What does CBM 1.0 Package.zip contain?</w:t>
+          <w:t>2.1  What does CBM V1.0 Package.zip contain?</w:t>
         </w:r>
         <w:r>
           <w:rPr>
@@ -1361,7 +1458,7 @@
             <w:noProof/>
             <w:webHidden/>
           </w:rPr>
-          <w:instrText xml:space="preserve"> PAGEREF _Toc293000213 \h </w:instrText>
+          <w:instrText xml:space="preserve"> PAGEREF _Toc295223735 \h </w:instrText>
         </w:r>
         <w:r>
           <w:rPr>
@@ -1402,7 +1499,7 @@
           <w:szCs w:val="22"/>
         </w:rPr>
       </w:pPr>
-      <w:hyperlink w:anchor="_Toc293000214" w:history="1">
+      <w:hyperlink w:anchor="_Toc295223736" w:history="1">
         <w:r>
           <w:rPr>
             <w:rStyle w:val="Hyperlink"/>
@@ -1429,7 +1526,7 @@
             <w:noProof/>
             <w:webHidden/>
           </w:rPr>
-          <w:instrText xml:space="preserve"> PAGEREF _Toc293000214 \h </w:instrText>
+          <w:instrText xml:space="preserve"> PAGEREF _Toc295223736 \h </w:instrText>
         </w:r>
         <w:r>
           <w:rPr>
@@ -1449,7 +1546,7 @@
             <w:noProof/>
             <w:webHidden/>
           </w:rPr>
-          <w:t>10</w:t>
+          <w:t>11</w:t>
         </w:r>
         <w:r>
           <w:rPr>
@@ -1473,7 +1570,7 @@
           <w:szCs w:val="22"/>
         </w:rPr>
       </w:pPr>
-      <w:hyperlink w:anchor="_Toc293000215" w:history="1">
+      <w:hyperlink w:anchor="_Toc295223737" w:history="1">
         <w:r>
           <w:rPr>
             <w:rStyle w:val="Hyperlink"/>
@@ -1500,7 +1597,7 @@
             <w:noProof/>
             <w:webHidden/>
           </w:rPr>
-          <w:instrText xml:space="preserve"> PAGEREF _Toc293000215 \h </w:instrText>
+          <w:instrText xml:space="preserve"> PAGEREF _Toc295223737 \h </w:instrText>
         </w:r>
         <w:r>
           <w:rPr>
@@ -1520,7 +1617,7 @@
             <w:noProof/>
             <w:webHidden/>
           </w:rPr>
-          <w:t>10</w:t>
+          <w:t>11</w:t>
         </w:r>
         <w:r>
           <w:rPr>
@@ -1544,7 +1641,7 @@
           <w:szCs w:val="22"/>
         </w:rPr>
       </w:pPr>
-      <w:hyperlink w:anchor="_Toc293000216" w:history="1">
+      <w:hyperlink w:anchor="_Toc295223738" w:history="1">
         <w:r>
           <w:rPr>
             <w:rStyle w:val="Hyperlink"/>
@@ -1571,7 +1668,7 @@
             <w:noProof/>
             <w:webHidden/>
           </w:rPr>
-          <w:instrText xml:space="preserve"> PAGEREF _Toc293000216 \h </w:instrText>
+          <w:instrText xml:space="preserve"> PAGEREF _Toc295223738 \h </w:instrText>
         </w:r>
         <w:r>
           <w:rPr>
@@ -1615,7 +1712,7 @@
           <w:szCs w:val="22"/>
         </w:rPr>
       </w:pPr>
-      <w:hyperlink w:anchor="_Toc293000217" w:history="1">
+      <w:hyperlink w:anchor="_Toc295223739" w:history="1">
         <w:r>
           <w:rPr>
             <w:rStyle w:val="Hyperlink"/>
@@ -1643,7 +1740,7 @@
             <w:noProof/>
             <w:webHidden/>
           </w:rPr>
-          <w:instrText xml:space="preserve"> PAGEREF _Toc293000217 \h </w:instrText>
+          <w:instrText xml:space="preserve"> PAGEREF _Toc295223739 \h </w:instrText>
         </w:r>
         <w:r>
           <w:rPr>
@@ -1663,7 +1760,7 @@
             <w:noProof/>
             <w:webHidden/>
           </w:rPr>
-          <w:t>11</w:t>
+          <w:t>12</w:t>
         </w:r>
         <w:r>
           <w:rPr>
@@ -1687,7 +1784,7 @@
           <w:szCs w:val="22"/>
         </w:rPr>
       </w:pPr>
-      <w:hyperlink w:anchor="_Toc293000218" w:history="1">
+      <w:hyperlink w:anchor="_Toc295223740" w:history="1">
         <w:r>
           <w:rPr>
             <w:rStyle w:val="Hyperlink"/>
@@ -1715,7 +1812,7 @@
             <w:noProof/>
             <w:webHidden/>
           </w:rPr>
-          <w:instrText xml:space="preserve"> PAGEREF _Toc293000218 \h </w:instrText>
+          <w:instrText xml:space="preserve"> PAGEREF _Toc295223740 \h </w:instrText>
         </w:r>
         <w:r>
           <w:rPr>
@@ -1759,7 +1856,7 @@
           <w:szCs w:val="22"/>
         </w:rPr>
       </w:pPr>
-      <w:hyperlink w:anchor="_Toc293000219" w:history="1">
+      <w:hyperlink w:anchor="_Toc295223741" w:history="1">
         <w:r>
           <w:rPr>
             <w:rStyle w:val="Hyperlink"/>
@@ -1787,7 +1884,7 @@
             <w:noProof/>
             <w:webHidden/>
           </w:rPr>
-          <w:instrText xml:space="preserve"> PAGEREF _Toc293000219 \h </w:instrText>
+          <w:instrText xml:space="preserve"> PAGEREF _Toc295223741 \h </w:instrText>
         </w:r>
         <w:r>
           <w:rPr>
@@ -1828,7 +1925,7 @@
           <w:szCs w:val="22"/>
         </w:rPr>
       </w:pPr>
-      <w:hyperlink w:anchor="_Toc293000220" w:history="1">
+      <w:hyperlink w:anchor="_Toc295223742" w:history="1">
         <w:r>
           <w:rPr>
             <w:rStyle w:val="Hyperlink"/>
@@ -1855,7 +1952,7 @@
             <w:noProof/>
             <w:webHidden/>
           </w:rPr>
-          <w:instrText xml:space="preserve"> PAGEREF _Toc293000220 \h </w:instrText>
+          <w:instrText xml:space="preserve"> PAGEREF _Toc295223742 \h </w:instrText>
         </w:r>
         <w:r>
           <w:rPr>
@@ -1899,7 +1996,7 @@
           <w:szCs w:val="22"/>
         </w:rPr>
       </w:pPr>
-      <w:hyperlink w:anchor="_Toc293000221" w:history="1">
+      <w:hyperlink w:anchor="_Toc295223743" w:history="1">
         <w:r>
           <w:rPr>
             <w:rStyle w:val="Hyperlink"/>
@@ -1926,7 +2023,7 @@
             <w:noProof/>
             <w:webHidden/>
           </w:rPr>
-          <w:instrText xml:space="preserve"> PAGEREF _Toc293000221 \h </w:instrText>
+          <w:instrText xml:space="preserve"> PAGEREF _Toc295223743 \h </w:instrText>
         </w:r>
         <w:r>
           <w:rPr>
@@ -1970,7 +2067,7 @@
           <w:szCs w:val="22"/>
         </w:rPr>
       </w:pPr>
-      <w:hyperlink w:anchor="_Toc293000222" w:history="1">
+      <w:hyperlink w:anchor="_Toc295223744" w:history="1">
         <w:r>
           <w:rPr>
             <w:rStyle w:val="Hyperlink"/>
@@ -1997,7 +2094,7 @@
             <w:noProof/>
             <w:webHidden/>
           </w:rPr>
-          <w:instrText xml:space="preserve"> PAGEREF _Toc293000222 \h </w:instrText>
+          <w:instrText xml:space="preserve"> PAGEREF _Toc295223744 \h </w:instrText>
         </w:r>
         <w:r>
           <w:rPr>
@@ -2017,7 +2114,7 @@
             <w:noProof/>
             <w:webHidden/>
           </w:rPr>
-          <w:t>12</w:t>
+          <w:t>13</w:t>
         </w:r>
         <w:r>
           <w:rPr>
@@ -2041,13 +2138,13 @@
           <w:szCs w:val="22"/>
         </w:rPr>
       </w:pPr>
-      <w:hyperlink w:anchor="_Toc293000223" w:history="1">
+      <w:hyperlink w:anchor="_Toc295223745" w:history="1">
         <w:r>
           <w:rPr>
             <w:rStyle w:val="Hyperlink"/>
             <w:noProof/>
           </w:rPr>
-          <w:t>4.4   Set up your JBoss Container</w:t>
+          <w:t>4.3   Set up your JBoss Container</w:t>
         </w:r>
         <w:r>
           <w:rPr>
@@ -2068,7 +2165,7 @@
             <w:noProof/>
             <w:webHidden/>
           </w:rPr>
-          <w:instrText xml:space="preserve"> PAGEREF _Toc293000223 \h </w:instrText>
+          <w:instrText xml:space="preserve"> PAGEREF _Toc295223745 \h </w:instrText>
         </w:r>
         <w:r>
           <w:rPr>
@@ -2112,13 +2209,13 @@
           <w:szCs w:val="22"/>
         </w:rPr>
       </w:pPr>
-      <w:hyperlink w:anchor="_Toc293000224" w:history="1">
+      <w:hyperlink w:anchor="_Toc295223746" w:history="1">
         <w:r>
           <w:rPr>
             <w:rStyle w:val="Hyperlink"/>
             <w:noProof/>
           </w:rPr>
-          <w:t>4.5   Deploy Grid service</w:t>
+          <w:t>4.4   Deploy Grid service</w:t>
         </w:r>
         <w:r>
           <w:rPr>
@@ -2139,7 +2236,7 @@
             <w:noProof/>
             <w:webHidden/>
           </w:rPr>
-          <w:instrText xml:space="preserve"> PAGEREF _Toc293000224 \h </w:instrText>
+          <w:instrText xml:space="preserve"> PAGEREF _Toc295223746 \h </w:instrText>
         </w:r>
         <w:r>
           <w:rPr>
@@ -2183,13 +2280,13 @@
           <w:szCs w:val="22"/>
         </w:rPr>
       </w:pPr>
-      <w:hyperlink w:anchor="_Toc293000225" w:history="1">
+      <w:hyperlink w:anchor="_Toc295223747" w:history="1">
         <w:r>
           <w:rPr>
             <w:rStyle w:val="Hyperlink"/>
             <w:noProof/>
           </w:rPr>
-          <w:t>4.6  Setup using Oracle/PostGreSQL Database</w:t>
+          <w:t>4.5  Secure the JBoss Server</w:t>
         </w:r>
         <w:r>
           <w:rPr>
@@ -2210,7 +2307,7 @@
             <w:noProof/>
             <w:webHidden/>
           </w:rPr>
-          <w:instrText xml:space="preserve"> PAGEREF _Toc293000225 \h </w:instrText>
+          <w:instrText xml:space="preserve"> PAGEREF _Toc295223747 \h </w:instrText>
         </w:r>
         <w:r>
           <w:rPr>
@@ -2254,13 +2351,13 @@
           <w:szCs w:val="22"/>
         </w:rPr>
       </w:pPr>
-      <w:hyperlink w:anchor="_Toc293000226" w:history="1">
+      <w:hyperlink w:anchor="_Toc295223748" w:history="1">
         <w:r>
           <w:rPr>
             <w:rStyle w:val="Hyperlink"/>
             <w:noProof/>
           </w:rPr>
-          <w:t>4. XXX  Securing the JBoss Server…</w:t>
+          <w:t>4.6 Start JBoss Server</w:t>
         </w:r>
         <w:r>
           <w:rPr>
@@ -2281,7 +2378,7 @@
             <w:noProof/>
             <w:webHidden/>
           </w:rPr>
-          <w:instrText xml:space="preserve"> PAGEREF _Toc293000226 \h </w:instrText>
+          <w:instrText xml:space="preserve"> PAGEREF _Toc295223748 \h </w:instrText>
         </w:r>
         <w:r>
           <w:rPr>
@@ -2325,13 +2422,13 @@
           <w:szCs w:val="22"/>
         </w:rPr>
       </w:pPr>
-      <w:hyperlink w:anchor="_Toc293000227" w:history="1">
+      <w:hyperlink w:anchor="_Toc295223749" w:history="1">
         <w:r>
           <w:rPr>
             <w:rStyle w:val="Hyperlink"/>
             <w:noProof/>
           </w:rPr>
-          <w:t>4.7 Start JBoss Server</w:t>
+          <w:t>You should see a message similar to “Hi there, this is an AXIS service!”5.0  Testing the CBM Grid Services that are up and running</w:t>
         </w:r>
         <w:r>
           <w:rPr>
@@ -2352,7 +2449,7 @@
             <w:noProof/>
             <w:webHidden/>
           </w:rPr>
-          <w:instrText xml:space="preserve"> PAGEREF _Toc293000227 \h </w:instrText>
+          <w:instrText xml:space="preserve"> PAGEREF _Toc295223749 \h </w:instrText>
         </w:r>
         <w:r>
           <w:rPr>
@@ -2396,13 +2493,13 @@
           <w:szCs w:val="22"/>
         </w:rPr>
       </w:pPr>
-      <w:hyperlink w:anchor="_Toc293000228" w:history="1">
+      <w:hyperlink w:anchor="_Toc295223750" w:history="1">
         <w:r>
           <w:rPr>
             <w:rStyle w:val="Hyperlink"/>
             <w:noProof/>
           </w:rPr>
-          <w:t>4.7  Run a test query (script)</w:t>
+          <w:t>5.0  Testing the CBM Grid Services that are up and running</w:t>
         </w:r>
         <w:r>
           <w:rPr>
@@ -2423,7 +2520,7 @@
             <w:noProof/>
             <w:webHidden/>
           </w:rPr>
-          <w:instrText xml:space="preserve"> PAGEREF _Toc293000228 \h </w:instrText>
+          <w:instrText xml:space="preserve"> PAGEREF _Toc295223750 \h </w:instrText>
         </w:r>
         <w:r>
           <w:rPr>
@@ -2456,7 +2553,10 @@
     </w:p>
     <w:p>
       <w:pPr>
-        <w:pStyle w:val="TOC1"/>
+        <w:pStyle w:val="TOC2"/>
+        <w:tabs>
+          <w:tab w:val="right" w:leader="dot" w:pos="9350"/>
+        </w:tabs>
         <w:rPr>
           <w:rFonts w:asciiTheme="minorHAnsi" w:eastAsiaTheme="minorEastAsia" w:hAnsiTheme="minorHAnsi" w:cstheme="minorBidi"/>
           <w:noProof/>
@@ -2464,13 +2564,13 @@
           <w:szCs w:val="22"/>
         </w:rPr>
       </w:pPr>
-      <w:hyperlink w:anchor="_Toc293000229" w:history="1">
+      <w:hyperlink w:anchor="_Toc295223751" w:history="1">
         <w:r>
           <w:rPr>
             <w:rStyle w:val="Hyperlink"/>
             <w:noProof/>
           </w:rPr>
-          <w:t>5.0  Testing the CBM Grid Services that are up and running (next steps)</w:t>
+          <w:t>5.1  Using Command-Line Grid tool to check your service</w:t>
         </w:r>
         <w:r>
           <w:rPr>
@@ -2491,7 +2591,7 @@
             <w:noProof/>
             <w:webHidden/>
           </w:rPr>
-          <w:instrText xml:space="preserve"> PAGEREF _Toc293000229 \h </w:instrText>
+          <w:instrText xml:space="preserve"> PAGEREF _Toc295223751 \h </w:instrText>
         </w:r>
         <w:r>
           <w:rPr>
@@ -2511,7 +2611,7 @@
             <w:noProof/>
             <w:webHidden/>
           </w:rPr>
-          <w:t>19</w:t>
+          <w:t>18</w:t>
         </w:r>
         <w:r>
           <w:rPr>
@@ -2535,13 +2635,13 @@
           <w:szCs w:val="22"/>
         </w:rPr>
       </w:pPr>
-      <w:hyperlink w:anchor="_Toc293000230" w:history="1">
+      <w:hyperlink w:anchor="_Toc295223752" w:history="1">
         <w:r>
           <w:rPr>
             <w:rStyle w:val="Hyperlink"/>
             <w:noProof/>
           </w:rPr>
-          <w:t>5.1  Using tools to check your service (Command Line tools).</w:t>
+          <w:t>5.2 CBM Test Validation Scripts (Alpha Version – still in development)</w:t>
         </w:r>
         <w:r>
           <w:rPr>
@@ -2562,7 +2662,7 @@
             <w:noProof/>
             <w:webHidden/>
           </w:rPr>
-          <w:instrText xml:space="preserve"> PAGEREF _Toc293000230 \h </w:instrText>
+          <w:instrText xml:space="preserve"> PAGEREF _Toc295223752 \h </w:instrText>
         </w:r>
         <w:r>
           <w:rPr>
@@ -2582,7 +2682,7 @@
             <w:noProof/>
             <w:webHidden/>
           </w:rPr>
-          <w:t>19</w:t>
+          <w:t>22</w:t>
         </w:r>
         <w:r>
           <w:rPr>
@@ -2606,13 +2706,13 @@
           <w:szCs w:val="22"/>
         </w:rPr>
       </w:pPr>
-      <w:hyperlink w:anchor="_Toc293000231" w:history="1">
+      <w:hyperlink w:anchor="_Toc295223753" w:history="1">
         <w:r>
           <w:rPr>
             <w:rStyle w:val="Hyperlink"/>
             <w:noProof/>
           </w:rPr>
-          <w:t>5.2 Looking for CBM Service over the Training caGrid Portal –</w:t>
+          <w:t>5.3 Looking for CBM Service over the Training caGrid Portal –</w:t>
         </w:r>
         <w:r>
           <w:rPr>
@@ -2633,7 +2733,7 @@
             <w:noProof/>
             <w:webHidden/>
           </w:rPr>
-          <w:instrText xml:space="preserve"> PAGEREF _Toc293000231 \h </w:instrText>
+          <w:instrText xml:space="preserve"> PAGEREF _Toc295223753 \h </w:instrText>
         </w:r>
         <w:r>
           <w:rPr>
@@ -2674,7 +2774,7 @@
           <w:szCs w:val="22"/>
         </w:rPr>
       </w:pPr>
-      <w:hyperlink w:anchor="_Toc293000232" w:history="1">
+      <w:hyperlink w:anchor="_Toc295223754" w:history="1">
         <w:r>
           <w:rPr>
             <w:rStyle w:val="Hyperlink"/>
@@ -2701,7 +2801,7 @@
             <w:noProof/>
             <w:webHidden/>
           </w:rPr>
-          <w:instrText xml:space="preserve"> PAGEREF _Toc293000232 \h </w:instrText>
+          <w:instrText xml:space="preserve"> PAGEREF _Toc295223754 \h </w:instrText>
         </w:r>
         <w:r>
           <w:rPr>
@@ -2745,7 +2845,7 @@
           <w:szCs w:val="22"/>
         </w:rPr>
       </w:pPr>
-      <w:hyperlink w:anchor="_Toc293000233" w:history="1">
+      <w:hyperlink w:anchor="_Toc295223755" w:history="1">
         <w:r>
           <w:rPr>
             <w:rStyle w:val="Hyperlink"/>
@@ -2772,7 +2872,7 @@
             <w:noProof/>
             <w:webHidden/>
           </w:rPr>
-          <w:instrText xml:space="preserve"> PAGEREF _Toc293000233 \h </w:instrText>
+          <w:instrText xml:space="preserve"> PAGEREF _Toc295223755 \h </w:instrText>
         </w:r>
         <w:r>
           <w:rPr>
@@ -2831,7 +2931,7 @@
       <w:pPr>
         <w:pStyle w:val="Heading1"/>
       </w:pPr>
-      <w:bookmarkStart w:id="4" w:name="_Toc293000203"/>
+      <w:bookmarkStart w:id="4" w:name="_Toc295223725"/>
       <w:r>
         <w:lastRenderedPageBreak/>
         <w:t>1.0   Common Biorepository Model Background, FAQ</w:t>
@@ -2845,7 +2945,7 @@
       <w:pPr>
         <w:pStyle w:val="Heading2"/>
       </w:pPr>
-      <w:bookmarkStart w:id="5" w:name="_Toc293000204"/>
+      <w:bookmarkStart w:id="5" w:name="_Toc295223726"/>
       <w:r>
         <w:t>1.1 Where can I find the latest information, models, packages and test scripts for the CBM initiative?</w:t>
       </w:r>
@@ -2905,7 +3005,7 @@
           <w:numId w:val="21"/>
         </w:numPr>
       </w:pPr>
-      <w:bookmarkStart w:id="6" w:name="_Toc293000205"/>
+      <w:bookmarkStart w:id="6" w:name="_Toc295223727"/>
       <w:r>
         <w:t xml:space="preserve">“CBM </w:t>
       </w:r>
@@ -3938,12 +4038,21 @@
                 <w:t>https://ncisvn.nci.nih.gov/WebSVN/filedetails.php?repname=common_biorepository_model&amp;path=%2Ftrunk%2FDeploymentPackages%2FCBM_1.0_Package.zip</w:t>
               </w:r>
             </w:hyperlink>
+            <w:r>
+              <w:rPr>
+                <w:rFonts w:ascii="Arial" w:hAnsi="Arial" w:cs="Arial"/>
+                <w:color w:val="333333"/>
+                <w:sz w:val="20"/>
+              </w:rPr>
+              <w:t xml:space="preserve"> </w:t>
+            </w:r>
           </w:p>
           <w:p>
             <w:pPr>
               <w:cnfStyle w:val="000000100000"/>
               <w:rPr>
                 <w:rFonts w:ascii="Arial" w:hAnsi="Arial" w:cs="Arial"/>
+                <w:color w:val="333333"/>
                 <w:sz w:val="20"/>
               </w:rPr>
             </w:pPr>
@@ -4781,7 +4890,7 @@
       <w:pPr>
         <w:pStyle w:val="Heading2"/>
       </w:pPr>
-      <w:bookmarkStart w:id="7" w:name="_Toc293000206"/>
+      <w:bookmarkStart w:id="7" w:name="_Toc295223728"/>
       <w:r>
         <w:lastRenderedPageBreak/>
         <w:t xml:space="preserve">1.2  What does </w:t>
@@ -4982,7 +5091,7 @@
       <w:pPr>
         <w:pStyle w:val="Heading2"/>
       </w:pPr>
-      <w:bookmarkStart w:id="8" w:name="_Toc293000207"/>
+      <w:bookmarkStart w:id="8" w:name="_Toc295223729"/>
       <w:r>
         <w:t>1.3  Why should CBM</w:t>
       </w:r>
@@ -5260,7 +5369,7 @@
       <w:pPr>
         <w:pStyle w:val="Heading2"/>
       </w:pPr>
-      <w:bookmarkStart w:id="9" w:name="_Toc293000208"/>
+      <w:bookmarkStart w:id="9" w:name="_Toc295223730"/>
       <w:r>
         <w:lastRenderedPageBreak/>
         <w:t>1.4   How will my institute’s CBM grid service be used?</w:t>
@@ -5392,7 +5501,7 @@
       <w:pPr>
         <w:pStyle w:val="Heading2"/>
       </w:pPr>
-      <w:bookmarkStart w:id="10" w:name="_Toc293000209"/>
+      <w:bookmarkStart w:id="10" w:name="_Toc295223731"/>
       <w:r>
         <w:t>1.5  How will having a CBM grid service at my institution help me share data and specimens?</w:t>
       </w:r>
@@ -5460,7 +5569,7 @@
       <w:pPr>
         <w:pStyle w:val="Heading2"/>
       </w:pPr>
-      <w:bookmarkStart w:id="11" w:name="_Toc293000210"/>
+      <w:bookmarkStart w:id="11" w:name="_Toc295223732"/>
       <w:r>
         <w:t>1.6  How will CBM be supported – responsibilities (DRAFT)</w:t>
       </w:r>
@@ -5726,7 +5835,7 @@
       <w:pPr>
         <w:pStyle w:val="Heading2"/>
       </w:pPr>
-      <w:bookmarkStart w:id="12" w:name="_Toc293000211"/>
+      <w:bookmarkStart w:id="12" w:name="_Toc295223733"/>
       <w:r>
         <w:t>1.7  How were the vocabulary lists generated?</w:t>
       </w:r>
@@ -5785,7 +5894,7 @@
           <w:color w:val="3366FF"/>
         </w:rPr>
       </w:pPr>
-      <w:bookmarkStart w:id="13" w:name="_Toc293000212"/>
+      <w:bookmarkStart w:id="13" w:name="_Toc295223734"/>
       <w:bookmarkEnd w:id="3"/>
       <w:r>
         <w:rPr>
@@ -5823,7 +5932,7 @@
       <w:pPr>
         <w:pStyle w:val="Heading2"/>
       </w:pPr>
-      <w:bookmarkStart w:id="14" w:name="_Toc293000213"/>
+      <w:bookmarkStart w:id="14" w:name="_Toc295223735"/>
       <w:r>
         <w:t xml:space="preserve">2.1  </w:t>
       </w:r>
@@ -6799,7 +6908,7 @@
           <w:color w:val="3366FF"/>
         </w:rPr>
       </w:pPr>
-      <w:bookmarkStart w:id="15" w:name="_Toc293000214"/>
+      <w:bookmarkStart w:id="15" w:name="_Toc295223736"/>
       <w:r>
         <w:rPr>
           <w:color w:val="3366FF"/>
@@ -6842,7 +6951,7 @@
       <w:pPr>
         <w:pStyle w:val="Heading2"/>
       </w:pPr>
-      <w:bookmarkStart w:id="16" w:name="_Toc293000215"/>
+      <w:bookmarkStart w:id="16" w:name="_Toc295223737"/>
       <w:r>
         <w:t>3.1 Select the CBM database skeleton</w:t>
       </w:r>
@@ -6991,7 +7100,7 @@
       <w:pPr>
         <w:pStyle w:val="Heading2"/>
       </w:pPr>
-      <w:bookmarkStart w:id="17" w:name="_Toc293000216"/>
+      <w:bookmarkStart w:id="17" w:name="_Toc295223738"/>
       <w:r>
         <w:t xml:space="preserve">3.2 </w:t>
       </w:r>
@@ -7420,7 +7529,7 @@
           <w:rFonts w:ascii="Arial" w:hAnsi="Arial" w:cs="Arial"/>
         </w:rPr>
       </w:pPr>
-      <w:bookmarkStart w:id="18" w:name="_Toc293000217"/>
+      <w:bookmarkStart w:id="18" w:name="_Toc295223739"/>
       <w:r>
         <w:rPr>
           <w:rFonts w:ascii="Arial" w:hAnsi="Arial" w:cs="Arial"/>
@@ -7721,7 +7830,7 @@
           <w:rFonts w:ascii="Arial" w:hAnsi="Arial" w:cs="Arial"/>
         </w:rPr>
       </w:pPr>
-      <w:bookmarkStart w:id="19" w:name="_Toc293000218"/>
+      <w:bookmarkStart w:id="19" w:name="_Toc295223740"/>
       <w:r>
         <w:rPr>
           <w:rFonts w:ascii="Arial" w:hAnsi="Arial" w:cs="Arial"/>
@@ -7768,7 +7877,7 @@
           <w:rFonts w:ascii="Arial" w:hAnsi="Arial" w:cs="Arial"/>
         </w:rPr>
       </w:pPr>
-      <w:bookmarkStart w:id="20" w:name="_Toc293000219"/>
+      <w:bookmarkStart w:id="20" w:name="_Toc295223741"/>
       <w:r>
         <w:rPr>
           <w:rFonts w:ascii="Arial" w:hAnsi="Arial" w:cs="Arial"/>
@@ -7815,7 +7924,7 @@
           <w:color w:val="3366FF"/>
         </w:rPr>
       </w:pPr>
-      <w:bookmarkStart w:id="21" w:name="_Toc293000220"/>
+      <w:bookmarkStart w:id="21" w:name="_Toc295223742"/>
       <w:r>
         <w:rPr>
           <w:color w:val="3366FF"/>
@@ -7840,7 +7949,7 @@
       <w:pPr>
         <w:pStyle w:val="Heading2"/>
       </w:pPr>
-      <w:bookmarkStart w:id="22" w:name="_Toc293000221"/>
+      <w:bookmarkStart w:id="22" w:name="_Toc295223743"/>
       <w:r>
         <w:t>4</w:t>
       </w:r>
@@ -7993,7 +8102,7 @@
       <w:pPr>
         <w:pStyle w:val="Heading2"/>
       </w:pPr>
-      <w:bookmarkStart w:id="23" w:name="_Toc293000222"/>
+      <w:bookmarkStart w:id="23" w:name="_Toc295223744"/>
       <w:r>
         <w:t>4</w:t>
       </w:r>
@@ -8080,7 +8189,7 @@
       <w:pPr>
         <w:pStyle w:val="Heading2"/>
       </w:pPr>
-      <w:bookmarkStart w:id="24" w:name="_Toc293000223"/>
+      <w:bookmarkStart w:id="24" w:name="_Toc295223745"/>
       <w:r>
         <w:t>4</w:t>
       </w:r>
@@ -8458,7 +8567,7 @@
       <w:pPr>
         <w:pStyle w:val="Heading2"/>
       </w:pPr>
-      <w:bookmarkStart w:id="25" w:name="_Toc293000224"/>
+      <w:bookmarkStart w:id="25" w:name="_Toc295223746"/>
       <w:r>
         <w:t>4</w:t>
       </w:r>
@@ -10212,7 +10321,7 @@
       <w:pPr>
         <w:pStyle w:val="Heading2"/>
       </w:pPr>
-      <w:bookmarkStart w:id="26" w:name="_Toc293000226"/>
+      <w:bookmarkStart w:id="26" w:name="_Toc295223747"/>
       <w:r>
         <w:t>4.</w:t>
       </w:r>
@@ -10228,14 +10337,12 @@
       <w:r>
         <w:t xml:space="preserve"> the JBoss Serve</w:t>
       </w:r>
+      <w:r>
+        <w:t>r</w:t>
+      </w:r>
       <w:bookmarkEnd w:id="26"/>
-      <w:r>
-        <w:t>r</w:t>
-      </w:r>
-    </w:p>
-    <w:p>
-      <w:bookmarkStart w:id="27" w:name="_Toc293000227"/>
-    </w:p>
+    </w:p>
+    <w:p/>
     <w:p>
       <w:r>
         <w:t>To secure the JBoss container, please follow one of the options detailed in this wiki</w:t>
@@ -10264,6 +10371,7 @@
       <w:pPr>
         <w:pStyle w:val="Heading2"/>
       </w:pPr>
+      <w:bookmarkStart w:id="27" w:name="_Toc295223748"/>
       <w:r>
         <w:t>4.6</w:t>
       </w:r>
@@ -10406,6 +10514,7 @@
           <w:color w:val="000000"/>
         </w:rPr>
       </w:pPr>
+      <w:bookmarkStart w:id="28" w:name="_Toc295223749"/>
       <w:r>
         <w:rPr>
           <w:rStyle w:val="CaptionChar"/>
@@ -10415,7 +10524,7 @@
       <w:r>
         <w:br w:type="page"/>
       </w:r>
-      <w:bookmarkStart w:id="28" w:name="_Toc293000229"/>
+      <w:bookmarkStart w:id="29" w:name="_Toc295223750"/>
       <w:r>
         <w:lastRenderedPageBreak/>
         <w:t>5</w:t>
@@ -10424,9 +10533,13 @@
         <w:t>.0  Testing the CBM Grid Services</w:t>
       </w:r>
       <w:r>
-        <w:t xml:space="preserve"> that are up and running </w:t>
+        <w:t xml:space="preserve"> that are up and running</w:t>
       </w:r>
       <w:bookmarkEnd w:id="28"/>
+      <w:bookmarkEnd w:id="29"/>
+      <w:r>
+        <w:t xml:space="preserve"> </w:t>
+      </w:r>
     </w:p>
     <w:p>
       <w:pPr>
@@ -10580,7 +10693,7 @@
       <w:pPr>
         <w:pStyle w:val="Heading2"/>
       </w:pPr>
-      <w:bookmarkStart w:id="29" w:name="_Toc293000230"/>
+      <w:bookmarkStart w:id="30" w:name="_Toc295223751"/>
       <w:r>
         <w:t>5</w:t>
       </w:r>
@@ -10594,9 +10707,12 @@
         <w:t>Command-Line Grid tool</w:t>
       </w:r>
       <w:r>
-        <w:t xml:space="preserve"> to check your service </w:t>
-      </w:r>
-      <w:bookmarkEnd w:id="29"/>
+        <w:t xml:space="preserve"> to check your service</w:t>
+      </w:r>
+      <w:bookmarkEnd w:id="30"/>
+      <w:r>
+        <w:t xml:space="preserve"> </w:t>
+      </w:r>
     </w:p>
     <w:p>
       <w:pPr>
@@ -14468,12 +14584,14 @@
       <w:pPr>
         <w:pStyle w:val="Heading2"/>
       </w:pPr>
+      <w:bookmarkStart w:id="31" w:name="_Toc295223752"/>
       <w:r>
         <w:t xml:space="preserve">5.2 </w:t>
       </w:r>
       <w:r>
         <w:t>CBM Test Validation Scripts (Alpha Version – still in development)</w:t>
       </w:r>
+      <w:bookmarkEnd w:id="31"/>
     </w:p>
     <w:p>
       <w:r>
@@ -14597,7 +14715,7 @@
       <w:pPr>
         <w:pStyle w:val="Heading2"/>
       </w:pPr>
-      <w:bookmarkStart w:id="30" w:name="_Toc293000231"/>
+      <w:bookmarkStart w:id="32" w:name="_Toc295223753"/>
       <w:r>
         <w:t>5.3</w:t>
       </w:r>
@@ -14610,7 +14728,7 @@
       <w:r>
         <w:t xml:space="preserve"> –</w:t>
       </w:r>
-      <w:bookmarkEnd w:id="30"/>
+      <w:bookmarkEnd w:id="32"/>
       <w:r>
         <w:t xml:space="preserve"> </w:t>
       </w:r>
@@ -14998,7 +15116,7 @@
           <w:color w:val="3366FF"/>
         </w:rPr>
       </w:pPr>
-      <w:bookmarkStart w:id="31" w:name="_Toc293000232"/>
+      <w:bookmarkStart w:id="33" w:name="_Toc295223754"/>
       <w:r>
         <w:rPr>
           <w:color w:val="3366FF"/>
@@ -15017,7 +15135,7 @@
         </w:rPr>
         <w:t>Resources</w:t>
       </w:r>
-      <w:bookmarkEnd w:id="31"/>
+      <w:bookmarkEnd w:id="33"/>
     </w:p>
     <w:tbl>
       <w:tblPr>
@@ -15757,12 +15875,12 @@
       <w:pPr>
         <w:pStyle w:val="Heading2"/>
       </w:pPr>
-      <w:bookmarkStart w:id="32" w:name="_Toc293000233"/>
+      <w:bookmarkStart w:id="34" w:name="_Toc295223755"/>
       <w:r>
         <w:lastRenderedPageBreak/>
         <w:t>APPENDIX – Installing the CBM database inside the firewall</w:t>
       </w:r>
-      <w:bookmarkEnd w:id="32"/>
+      <w:bookmarkEnd w:id="34"/>
     </w:p>
     <w:p>
       <w:pPr>
@@ -15946,7 +16064,7 @@
           <w:rFonts w:ascii="Arial" w:hAnsi="Arial" w:cs="Arial"/>
         </w:rPr>
       </w:pPr>
-      <w:bookmarkStart w:id="33" w:name="_MailEndCompose"/>
+      <w:bookmarkStart w:id="35" w:name="_MailEndCompose"/>
       <w:r>
         <w:rPr>
           <w:rFonts w:ascii="Arial" w:hAnsi="Arial" w:cs="Arial"/>
@@ -15963,7 +16081,7 @@
         </w:rPr>
         <w:t>128.23.35.126</w:t>
       </w:r>
-      <w:bookmarkEnd w:id="33"/>
+      <w:bookmarkEnd w:id="35"/>
       <w:r>
         <w:rPr>
           <w:rFonts w:ascii="Arial" w:hAnsi="Arial" w:cs="Arial"/>
@@ -16207,7 +16325,7 @@
         <w:rStyle w:val="PageNumber"/>
         <w:noProof/>
       </w:rPr>
-      <w:t>5</w:t>
+      <w:t>2</w:t>
     </w:r>
     <w:r>
       <w:rPr>
@@ -20669,7 +20787,7 @@
 </file>
 
 <file path=customXml/itemProps1.xml><?xml version="1.0" encoding="utf-8"?>
-<ds:datastoreItem xmlns:ds="http://schemas.openxmlformats.org/officeDocument/2006/customXml" ds:itemID="{86F8D33B-7054-4C27-9A4D-B1379FEF525E}">
+<ds:datastoreItem xmlns:ds="http://schemas.openxmlformats.org/officeDocument/2006/customXml" ds:itemID="{37C2B150-D63D-4369-8BB9-8757D3AF6FF4}">
   <ds:schemaRefs>
     <ds:schemaRef ds:uri="http://schemas.openxmlformats.org/officeDocument/2006/bibliography"/>
   </ds:schemaRefs>

</xml_diff>

<commit_message>
Updated weblinks and Table of Contents in CBM_DescriptionsAndGridNodeDeploymentInstructions.docx
SVN-Revision: 183
</commit_message>
<xml_diff>
--- a/Documentation/CBM_DescriptionAndGridNodeDeploymentInstructions.docx
+++ b/Documentation/CBM_DescriptionAndGridNodeDeploymentInstructions.docx
@@ -707,7 +707,7 @@
         </w:rPr>
         <w:fldChar w:fldCharType="separate"/>
       </w:r>
-      <w:hyperlink w:anchor="_Toc295223725" w:history="1">
+      <w:hyperlink w:anchor="_Toc295224409" w:history="1">
         <w:r>
           <w:rPr>
             <w:rStyle w:val="Hyperlink"/>
@@ -734,7 +734,7 @@
             <w:noProof/>
             <w:webHidden/>
           </w:rPr>
-          <w:instrText xml:space="preserve"> PAGEREF _Toc295223725 \h </w:instrText>
+          <w:instrText xml:space="preserve"> PAGEREF _Toc295224409 \h </w:instrText>
         </w:r>
         <w:r>
           <w:rPr>
@@ -778,7 +778,7 @@
           <w:szCs w:val="22"/>
         </w:rPr>
       </w:pPr>
-      <w:hyperlink w:anchor="_Toc295223726" w:history="1">
+      <w:hyperlink w:anchor="_Toc295224410" w:history="1">
         <w:r>
           <w:rPr>
             <w:rStyle w:val="Hyperlink"/>
@@ -805,7 +805,7 @@
             <w:noProof/>
             <w:webHidden/>
           </w:rPr>
-          <w:instrText xml:space="preserve"> PAGEREF _Toc295223726 \h </w:instrText>
+          <w:instrText xml:space="preserve"> PAGEREF _Toc295224410 \h </w:instrText>
         </w:r>
         <w:r>
           <w:rPr>
@@ -850,7 +850,7 @@
           <w:szCs w:val="22"/>
         </w:rPr>
       </w:pPr>
-      <w:hyperlink w:anchor="_Toc295223727" w:history="1">
+      <w:hyperlink w:anchor="_Toc295224411" w:history="1">
         <w:r>
           <w:rPr>
             <w:rStyle w:val="Hyperlink"/>
@@ -893,7 +893,7 @@
             <w:noProof/>
             <w:webHidden/>
           </w:rPr>
-          <w:instrText xml:space="preserve"> PAGEREF _Toc295223727 \h </w:instrText>
+          <w:instrText xml:space="preserve"> PAGEREF _Toc295224411 \h </w:instrText>
         </w:r>
         <w:r>
           <w:rPr>
@@ -937,7 +937,7 @@
           <w:szCs w:val="22"/>
         </w:rPr>
       </w:pPr>
-      <w:hyperlink w:anchor="_Toc295223728" w:history="1">
+      <w:hyperlink w:anchor="_Toc295224412" w:history="1">
         <w:r>
           <w:rPr>
             <w:rStyle w:val="Hyperlink"/>
@@ -964,7 +964,7 @@
             <w:noProof/>
             <w:webHidden/>
           </w:rPr>
-          <w:instrText xml:space="preserve"> PAGEREF _Toc295223728 \h </w:instrText>
+          <w:instrText xml:space="preserve"> PAGEREF _Toc295224412 \h </w:instrText>
         </w:r>
         <w:r>
           <w:rPr>
@@ -1008,7 +1008,7 @@
           <w:szCs w:val="22"/>
         </w:rPr>
       </w:pPr>
-      <w:hyperlink w:anchor="_Toc295223729" w:history="1">
+      <w:hyperlink w:anchor="_Toc295224413" w:history="1">
         <w:r>
           <w:rPr>
             <w:rStyle w:val="Hyperlink"/>
@@ -1035,7 +1035,7 @@
             <w:noProof/>
             <w:webHidden/>
           </w:rPr>
-          <w:instrText xml:space="preserve"> PAGEREF _Toc295223729 \h </w:instrText>
+          <w:instrText xml:space="preserve"> PAGEREF _Toc295224413 \h </w:instrText>
         </w:r>
         <w:r>
           <w:rPr>
@@ -1079,7 +1079,7 @@
           <w:szCs w:val="22"/>
         </w:rPr>
       </w:pPr>
-      <w:hyperlink w:anchor="_Toc295223730" w:history="1">
+      <w:hyperlink w:anchor="_Toc295224414" w:history="1">
         <w:r>
           <w:rPr>
             <w:rStyle w:val="Hyperlink"/>
@@ -1106,7 +1106,7 @@
             <w:noProof/>
             <w:webHidden/>
           </w:rPr>
-          <w:instrText xml:space="preserve"> PAGEREF _Toc295223730 \h </w:instrText>
+          <w:instrText xml:space="preserve"> PAGEREF _Toc295224414 \h </w:instrText>
         </w:r>
         <w:r>
           <w:rPr>
@@ -1150,7 +1150,7 @@
           <w:szCs w:val="22"/>
         </w:rPr>
       </w:pPr>
-      <w:hyperlink w:anchor="_Toc295223731" w:history="1">
+      <w:hyperlink w:anchor="_Toc295224415" w:history="1">
         <w:r>
           <w:rPr>
             <w:rStyle w:val="Hyperlink"/>
@@ -1177,7 +1177,7 @@
             <w:noProof/>
             <w:webHidden/>
           </w:rPr>
-          <w:instrText xml:space="preserve"> PAGEREF _Toc295223731 \h </w:instrText>
+          <w:instrText xml:space="preserve"> PAGEREF _Toc295224415 \h </w:instrText>
         </w:r>
         <w:r>
           <w:rPr>
@@ -1221,7 +1221,7 @@
           <w:szCs w:val="22"/>
         </w:rPr>
       </w:pPr>
-      <w:hyperlink w:anchor="_Toc295223732" w:history="1">
+      <w:hyperlink w:anchor="_Toc295224416" w:history="1">
         <w:r>
           <w:rPr>
             <w:rStyle w:val="Hyperlink"/>
@@ -1248,7 +1248,7 @@
             <w:noProof/>
             <w:webHidden/>
           </w:rPr>
-          <w:instrText xml:space="preserve"> PAGEREF _Toc295223732 \h </w:instrText>
+          <w:instrText xml:space="preserve"> PAGEREF _Toc295224416 \h </w:instrText>
         </w:r>
         <w:r>
           <w:rPr>
@@ -1292,7 +1292,7 @@
           <w:szCs w:val="22"/>
         </w:rPr>
       </w:pPr>
-      <w:hyperlink w:anchor="_Toc295223733" w:history="1">
+      <w:hyperlink w:anchor="_Toc295224417" w:history="1">
         <w:r>
           <w:rPr>
             <w:rStyle w:val="Hyperlink"/>
@@ -1319,7 +1319,7 @@
             <w:noProof/>
             <w:webHidden/>
           </w:rPr>
-          <w:instrText xml:space="preserve"> PAGEREF _Toc295223733 \h </w:instrText>
+          <w:instrText xml:space="preserve"> PAGEREF _Toc295224417 \h </w:instrText>
         </w:r>
         <w:r>
           <w:rPr>
@@ -1360,7 +1360,7 @@
           <w:szCs w:val="22"/>
         </w:rPr>
       </w:pPr>
-      <w:hyperlink w:anchor="_Toc295223734" w:history="1">
+      <w:hyperlink w:anchor="_Toc295224418" w:history="1">
         <w:r>
           <w:rPr>
             <w:rStyle w:val="Hyperlink"/>
@@ -1387,7 +1387,7 @@
             <w:noProof/>
             <w:webHidden/>
           </w:rPr>
-          <w:instrText xml:space="preserve"> PAGEREF _Toc295223734 \h </w:instrText>
+          <w:instrText xml:space="preserve"> PAGEREF _Toc295224418 \h </w:instrText>
         </w:r>
         <w:r>
           <w:rPr>
@@ -1431,7 +1431,7 @@
           <w:szCs w:val="22"/>
         </w:rPr>
       </w:pPr>
-      <w:hyperlink w:anchor="_Toc295223735" w:history="1">
+      <w:hyperlink w:anchor="_Toc295224419" w:history="1">
         <w:r>
           <w:rPr>
             <w:rStyle w:val="Hyperlink"/>
@@ -1458,7 +1458,7 @@
             <w:noProof/>
             <w:webHidden/>
           </w:rPr>
-          <w:instrText xml:space="preserve"> PAGEREF _Toc295223735 \h </w:instrText>
+          <w:instrText xml:space="preserve"> PAGEREF _Toc295224419 \h </w:instrText>
         </w:r>
         <w:r>
           <w:rPr>
@@ -1499,7 +1499,7 @@
           <w:szCs w:val="22"/>
         </w:rPr>
       </w:pPr>
-      <w:hyperlink w:anchor="_Toc295223736" w:history="1">
+      <w:hyperlink w:anchor="_Toc295224420" w:history="1">
         <w:r>
           <w:rPr>
             <w:rStyle w:val="Hyperlink"/>
@@ -1526,7 +1526,7 @@
             <w:noProof/>
             <w:webHidden/>
           </w:rPr>
-          <w:instrText xml:space="preserve"> PAGEREF _Toc295223736 \h </w:instrText>
+          <w:instrText xml:space="preserve"> PAGEREF _Toc295224420 \h </w:instrText>
         </w:r>
         <w:r>
           <w:rPr>
@@ -1570,7 +1570,7 @@
           <w:szCs w:val="22"/>
         </w:rPr>
       </w:pPr>
-      <w:hyperlink w:anchor="_Toc295223737" w:history="1">
+      <w:hyperlink w:anchor="_Toc295224421" w:history="1">
         <w:r>
           <w:rPr>
             <w:rStyle w:val="Hyperlink"/>
@@ -1597,7 +1597,7 @@
             <w:noProof/>
             <w:webHidden/>
           </w:rPr>
-          <w:instrText xml:space="preserve"> PAGEREF _Toc295223737 \h </w:instrText>
+          <w:instrText xml:space="preserve"> PAGEREF _Toc295224421 \h </w:instrText>
         </w:r>
         <w:r>
           <w:rPr>
@@ -1641,7 +1641,7 @@
           <w:szCs w:val="22"/>
         </w:rPr>
       </w:pPr>
-      <w:hyperlink w:anchor="_Toc295223738" w:history="1">
+      <w:hyperlink w:anchor="_Toc295224422" w:history="1">
         <w:r>
           <w:rPr>
             <w:rStyle w:val="Hyperlink"/>
@@ -1668,7 +1668,7 @@
             <w:noProof/>
             <w:webHidden/>
           </w:rPr>
-          <w:instrText xml:space="preserve"> PAGEREF _Toc295223738 \h </w:instrText>
+          <w:instrText xml:space="preserve"> PAGEREF _Toc295224422 \h </w:instrText>
         </w:r>
         <w:r>
           <w:rPr>
@@ -1712,7 +1712,7 @@
           <w:szCs w:val="22"/>
         </w:rPr>
       </w:pPr>
-      <w:hyperlink w:anchor="_Toc295223739" w:history="1">
+      <w:hyperlink w:anchor="_Toc295224423" w:history="1">
         <w:r>
           <w:rPr>
             <w:rStyle w:val="Hyperlink"/>
@@ -1740,7 +1740,7 @@
             <w:noProof/>
             <w:webHidden/>
           </w:rPr>
-          <w:instrText xml:space="preserve"> PAGEREF _Toc295223739 \h </w:instrText>
+          <w:instrText xml:space="preserve"> PAGEREF _Toc295224423 \h </w:instrText>
         </w:r>
         <w:r>
           <w:rPr>
@@ -1784,7 +1784,7 @@
           <w:szCs w:val="22"/>
         </w:rPr>
       </w:pPr>
-      <w:hyperlink w:anchor="_Toc295223740" w:history="1">
+      <w:hyperlink w:anchor="_Toc295224424" w:history="1">
         <w:r>
           <w:rPr>
             <w:rStyle w:val="Hyperlink"/>
@@ -1812,7 +1812,7 @@
             <w:noProof/>
             <w:webHidden/>
           </w:rPr>
-          <w:instrText xml:space="preserve"> PAGEREF _Toc295223740 \h </w:instrText>
+          <w:instrText xml:space="preserve"> PAGEREF _Toc295224424 \h </w:instrText>
         </w:r>
         <w:r>
           <w:rPr>
@@ -1856,7 +1856,7 @@
           <w:szCs w:val="22"/>
         </w:rPr>
       </w:pPr>
-      <w:hyperlink w:anchor="_Toc295223741" w:history="1">
+      <w:hyperlink w:anchor="_Toc295224425" w:history="1">
         <w:r>
           <w:rPr>
             <w:rStyle w:val="Hyperlink"/>
@@ -1884,7 +1884,7 @@
             <w:noProof/>
             <w:webHidden/>
           </w:rPr>
-          <w:instrText xml:space="preserve"> PAGEREF _Toc295223741 \h </w:instrText>
+          <w:instrText xml:space="preserve"> PAGEREF _Toc295224425 \h </w:instrText>
         </w:r>
         <w:r>
           <w:rPr>
@@ -1925,7 +1925,7 @@
           <w:szCs w:val="22"/>
         </w:rPr>
       </w:pPr>
-      <w:hyperlink w:anchor="_Toc295223742" w:history="1">
+      <w:hyperlink w:anchor="_Toc295224426" w:history="1">
         <w:r>
           <w:rPr>
             <w:rStyle w:val="Hyperlink"/>
@@ -1952,7 +1952,7 @@
             <w:noProof/>
             <w:webHidden/>
           </w:rPr>
-          <w:instrText xml:space="preserve"> PAGEREF _Toc295223742 \h </w:instrText>
+          <w:instrText xml:space="preserve"> PAGEREF _Toc295224426 \h </w:instrText>
         </w:r>
         <w:r>
           <w:rPr>
@@ -1996,7 +1996,7 @@
           <w:szCs w:val="22"/>
         </w:rPr>
       </w:pPr>
-      <w:hyperlink w:anchor="_Toc295223743" w:history="1">
+      <w:hyperlink w:anchor="_Toc295224427" w:history="1">
         <w:r>
           <w:rPr>
             <w:rStyle w:val="Hyperlink"/>
@@ -2023,7 +2023,7 @@
             <w:noProof/>
             <w:webHidden/>
           </w:rPr>
-          <w:instrText xml:space="preserve"> PAGEREF _Toc295223743 \h </w:instrText>
+          <w:instrText xml:space="preserve"> PAGEREF _Toc295224427 \h </w:instrText>
         </w:r>
         <w:r>
           <w:rPr>
@@ -2067,7 +2067,7 @@
           <w:szCs w:val="22"/>
         </w:rPr>
       </w:pPr>
-      <w:hyperlink w:anchor="_Toc295223744" w:history="1">
+      <w:hyperlink w:anchor="_Toc295224428" w:history="1">
         <w:r>
           <w:rPr>
             <w:rStyle w:val="Hyperlink"/>
@@ -2094,7 +2094,7 @@
             <w:noProof/>
             <w:webHidden/>
           </w:rPr>
-          <w:instrText xml:space="preserve"> PAGEREF _Toc295223744 \h </w:instrText>
+          <w:instrText xml:space="preserve"> PAGEREF _Toc295224428 \h </w:instrText>
         </w:r>
         <w:r>
           <w:rPr>
@@ -2138,7 +2138,7 @@
           <w:szCs w:val="22"/>
         </w:rPr>
       </w:pPr>
-      <w:hyperlink w:anchor="_Toc295223745" w:history="1">
+      <w:hyperlink w:anchor="_Toc295224429" w:history="1">
         <w:r>
           <w:rPr>
             <w:rStyle w:val="Hyperlink"/>
@@ -2165,7 +2165,7 @@
             <w:noProof/>
             <w:webHidden/>
           </w:rPr>
-          <w:instrText xml:space="preserve"> PAGEREF _Toc295223745 \h </w:instrText>
+          <w:instrText xml:space="preserve"> PAGEREF _Toc295224429 \h </w:instrText>
         </w:r>
         <w:r>
           <w:rPr>
@@ -2209,7 +2209,7 @@
           <w:szCs w:val="22"/>
         </w:rPr>
       </w:pPr>
-      <w:hyperlink w:anchor="_Toc295223746" w:history="1">
+      <w:hyperlink w:anchor="_Toc295224430" w:history="1">
         <w:r>
           <w:rPr>
             <w:rStyle w:val="Hyperlink"/>
@@ -2236,7 +2236,7 @@
             <w:noProof/>
             <w:webHidden/>
           </w:rPr>
-          <w:instrText xml:space="preserve"> PAGEREF _Toc295223746 \h </w:instrText>
+          <w:instrText xml:space="preserve"> PAGEREF _Toc295224430 \h </w:instrText>
         </w:r>
         <w:r>
           <w:rPr>
@@ -2280,7 +2280,7 @@
           <w:szCs w:val="22"/>
         </w:rPr>
       </w:pPr>
-      <w:hyperlink w:anchor="_Toc295223747" w:history="1">
+      <w:hyperlink w:anchor="_Toc295224431" w:history="1">
         <w:r>
           <w:rPr>
             <w:rStyle w:val="Hyperlink"/>
@@ -2307,7 +2307,7 @@
             <w:noProof/>
             <w:webHidden/>
           </w:rPr>
-          <w:instrText xml:space="preserve"> PAGEREF _Toc295223747 \h </w:instrText>
+          <w:instrText xml:space="preserve"> PAGEREF _Toc295224431 \h </w:instrText>
         </w:r>
         <w:r>
           <w:rPr>
@@ -2351,7 +2351,7 @@
           <w:szCs w:val="22"/>
         </w:rPr>
       </w:pPr>
-      <w:hyperlink w:anchor="_Toc295223748" w:history="1">
+      <w:hyperlink w:anchor="_Toc295224432" w:history="1">
         <w:r>
           <w:rPr>
             <w:rStyle w:val="Hyperlink"/>
@@ -2378,7 +2378,7 @@
             <w:noProof/>
             <w:webHidden/>
           </w:rPr>
-          <w:instrText xml:space="preserve"> PAGEREF _Toc295223748 \h </w:instrText>
+          <w:instrText xml:space="preserve"> PAGEREF _Toc295224432 \h </w:instrText>
         </w:r>
         <w:r>
           <w:rPr>
@@ -2422,7 +2422,7 @@
           <w:szCs w:val="22"/>
         </w:rPr>
       </w:pPr>
-      <w:hyperlink w:anchor="_Toc295223749" w:history="1">
+      <w:hyperlink w:anchor="_Toc295224433" w:history="1">
         <w:r>
           <w:rPr>
             <w:rStyle w:val="Hyperlink"/>
@@ -2449,7 +2449,7 @@
             <w:noProof/>
             <w:webHidden/>
           </w:rPr>
-          <w:instrText xml:space="preserve"> PAGEREF _Toc295223749 \h </w:instrText>
+          <w:instrText xml:space="preserve"> PAGEREF _Toc295224433 \h </w:instrText>
         </w:r>
         <w:r>
           <w:rPr>
@@ -2493,7 +2493,7 @@
           <w:szCs w:val="22"/>
         </w:rPr>
       </w:pPr>
-      <w:hyperlink w:anchor="_Toc295223750" w:history="1">
+      <w:hyperlink w:anchor="_Toc295224434" w:history="1">
         <w:r>
           <w:rPr>
             <w:rStyle w:val="Hyperlink"/>
@@ -2520,7 +2520,7 @@
             <w:noProof/>
             <w:webHidden/>
           </w:rPr>
-          <w:instrText xml:space="preserve"> PAGEREF _Toc295223750 \h </w:instrText>
+          <w:instrText xml:space="preserve"> PAGEREF _Toc295224434 \h </w:instrText>
         </w:r>
         <w:r>
           <w:rPr>
@@ -2564,7 +2564,7 @@
           <w:szCs w:val="22"/>
         </w:rPr>
       </w:pPr>
-      <w:hyperlink w:anchor="_Toc295223751" w:history="1">
+      <w:hyperlink w:anchor="_Toc295224435" w:history="1">
         <w:r>
           <w:rPr>
             <w:rStyle w:val="Hyperlink"/>
@@ -2591,7 +2591,7 @@
             <w:noProof/>
             <w:webHidden/>
           </w:rPr>
-          <w:instrText xml:space="preserve"> PAGEREF _Toc295223751 \h </w:instrText>
+          <w:instrText xml:space="preserve"> PAGEREF _Toc295224435 \h </w:instrText>
         </w:r>
         <w:r>
           <w:rPr>
@@ -2635,7 +2635,7 @@
           <w:szCs w:val="22"/>
         </w:rPr>
       </w:pPr>
-      <w:hyperlink w:anchor="_Toc295223752" w:history="1">
+      <w:hyperlink w:anchor="_Toc295224436" w:history="1">
         <w:r>
           <w:rPr>
             <w:rStyle w:val="Hyperlink"/>
@@ -2662,7 +2662,7 @@
             <w:noProof/>
             <w:webHidden/>
           </w:rPr>
-          <w:instrText xml:space="preserve"> PAGEREF _Toc295223752 \h </w:instrText>
+          <w:instrText xml:space="preserve"> PAGEREF _Toc295224436 \h </w:instrText>
         </w:r>
         <w:r>
           <w:rPr>
@@ -2706,7 +2706,7 @@
           <w:szCs w:val="22"/>
         </w:rPr>
       </w:pPr>
-      <w:hyperlink w:anchor="_Toc295223753" w:history="1">
+      <w:hyperlink w:anchor="_Toc295224437" w:history="1">
         <w:r>
           <w:rPr>
             <w:rStyle w:val="Hyperlink"/>
@@ -2733,7 +2733,7 @@
             <w:noProof/>
             <w:webHidden/>
           </w:rPr>
-          <w:instrText xml:space="preserve"> PAGEREF _Toc295223753 \h </w:instrText>
+          <w:instrText xml:space="preserve"> PAGEREF _Toc295224437 \h </w:instrText>
         </w:r>
         <w:r>
           <w:rPr>
@@ -2774,7 +2774,7 @@
           <w:szCs w:val="22"/>
         </w:rPr>
       </w:pPr>
-      <w:hyperlink w:anchor="_Toc295223754" w:history="1">
+      <w:hyperlink w:anchor="_Toc295224438" w:history="1">
         <w:r>
           <w:rPr>
             <w:rStyle w:val="Hyperlink"/>
@@ -2801,7 +2801,7 @@
             <w:noProof/>
             <w:webHidden/>
           </w:rPr>
-          <w:instrText xml:space="preserve"> PAGEREF _Toc295223754 \h </w:instrText>
+          <w:instrText xml:space="preserve"> PAGEREF _Toc295224438 \h </w:instrText>
         </w:r>
         <w:r>
           <w:rPr>
@@ -2845,7 +2845,7 @@
           <w:szCs w:val="22"/>
         </w:rPr>
       </w:pPr>
-      <w:hyperlink w:anchor="_Toc295223755" w:history="1">
+      <w:hyperlink w:anchor="_Toc295224439" w:history="1">
         <w:r>
           <w:rPr>
             <w:rStyle w:val="Hyperlink"/>
@@ -2872,7 +2872,7 @@
             <w:noProof/>
             <w:webHidden/>
           </w:rPr>
-          <w:instrText xml:space="preserve"> PAGEREF _Toc295223755 \h </w:instrText>
+          <w:instrText xml:space="preserve"> PAGEREF _Toc295224439 \h </w:instrText>
         </w:r>
         <w:r>
           <w:rPr>
@@ -2931,7 +2931,7 @@
       <w:pPr>
         <w:pStyle w:val="Heading1"/>
       </w:pPr>
-      <w:bookmarkStart w:id="4" w:name="_Toc295223725"/>
+      <w:bookmarkStart w:id="4" w:name="_Toc295224409"/>
       <w:r>
         <w:lastRenderedPageBreak/>
         <w:t>1.0   Common Biorepository Model Background, FAQ</w:t>
@@ -2945,7 +2945,7 @@
       <w:pPr>
         <w:pStyle w:val="Heading2"/>
       </w:pPr>
-      <w:bookmarkStart w:id="5" w:name="_Toc295223726"/>
+      <w:bookmarkStart w:id="5" w:name="_Toc295224410"/>
       <w:r>
         <w:t>1.1 Where can I find the latest information, models, packages and test scripts for the CBM initiative?</w:t>
       </w:r>
@@ -3005,7 +3005,7 @@
           <w:numId w:val="21"/>
         </w:numPr>
       </w:pPr>
-      <w:bookmarkStart w:id="6" w:name="_Toc295223727"/>
+      <w:bookmarkStart w:id="6" w:name="_Toc295224411"/>
       <w:r>
         <w:t xml:space="preserve">“CBM </w:t>
       </w:r>
@@ -3249,9 +3249,23 @@
     </w:p>
     <w:p>
       <w:pPr>
+        <w:rPr>
+          <w:rFonts w:ascii="Arial" w:hAnsi="Arial" w:cs="Arial"/>
+          <w:b/>
+          <w:bCs/>
+          <w:szCs w:val="24"/>
+        </w:rPr>
+      </w:pPr>
+      <w:r>
+        <w:br w:type="page"/>
+      </w:r>
+    </w:p>
+    <w:p>
+      <w:pPr>
         <w:pStyle w:val="Caption"/>
       </w:pPr>
       <w:r>
+        <w:lastRenderedPageBreak/>
         <w:t xml:space="preserve">Table </w:t>
       </w:r>
       <w:fldSimple w:instr=" SEQ Table \* ARABIC ">
@@ -3378,11 +3392,6 @@
           <w:p>
             <w:pPr>
               <w:cnfStyle w:val="000000100000"/>
-              <w:rPr>
-                <w:rFonts w:ascii="Arial" w:hAnsi="Arial" w:cs="Arial"/>
-                <w:color w:val="1F497D"/>
-                <w:sz w:val="20"/>
-              </w:rPr>
             </w:pPr>
             <w:hyperlink r:id="rId9" w:tooltip="https://ncisvn.nci.nih.gov/svn/common_biorepository_model/trunk/caCORE_SDK/models/" w:history="1">
               <w:r>
@@ -3398,11 +3407,51 @@
           <w:p>
             <w:pPr>
               <w:cnfStyle w:val="000000100000"/>
-              <w:rPr>
-                <w:rFonts w:ascii="Arial" w:hAnsi="Arial" w:cs="Arial"/>
+            </w:pPr>
+          </w:p>
+          <w:p>
+            <w:pPr>
+              <w:cnfStyle w:val="000000100000"/>
+              <w:rPr>
+                <w:rFonts w:ascii="Arial" w:hAnsi="Arial" w:cs="Arial"/>
+                <w:color w:val="1F497D"/>
                 <w:sz w:val="20"/>
               </w:rPr>
             </w:pPr>
+            <w:hyperlink r:id="rId10" w:history="1">
+              <w:r>
+                <w:rPr>
+                  <w:rStyle w:val="Hyperlink"/>
+                  <w:rFonts w:ascii="Arial" w:hAnsi="Arial" w:cs="Arial"/>
+                  <w:sz w:val="20"/>
+                </w:rPr>
+                <w:t>https://</w:t>
+              </w:r>
+              <w:r>
+                <w:rPr>
+                  <w:rStyle w:val="Hyperlink"/>
+                  <w:rFonts w:ascii="Arial" w:hAnsi="Arial" w:cs="Arial"/>
+                  <w:sz w:val="20"/>
+                </w:rPr>
+                <w:t>n</w:t>
+              </w:r>
+              <w:r>
+                <w:rPr>
+                  <w:rStyle w:val="Hyperlink"/>
+                  <w:rFonts w:ascii="Arial" w:hAnsi="Arial" w:cs="Arial"/>
+                  <w:sz w:val="20"/>
+                </w:rPr>
+                <w:t>cisvn.nci.nih.gov/WebSVN/listing.php?repname=common_biorepository_model&amp;path=%2Ftrunk%2F</w:t>
+              </w:r>
+            </w:hyperlink>
+            <w:r>
+              <w:rPr>
+                <w:rFonts w:ascii="Arial" w:hAnsi="Arial" w:cs="Arial"/>
+                <w:color w:val="1F497D"/>
+                <w:sz w:val="20"/>
+              </w:rPr>
+              <w:t xml:space="preserve"> </w:t>
+            </w:r>
           </w:p>
         </w:tc>
         <w:tc>
@@ -3422,7 +3471,6 @@
                 <w:rFonts w:ascii="Arial" w:hAnsi="Arial" w:cs="Arial"/>
                 <w:sz w:val="20"/>
               </w:rPr>
-              <w:lastRenderedPageBreak/>
               <w:t>Subversion (SVN) storage location:</w:t>
             </w:r>
           </w:p>
@@ -3434,6 +3482,13 @@
                 <w:sz w:val="20"/>
               </w:rPr>
             </w:pPr>
+            <w:r>
+              <w:rPr>
+                <w:rFonts w:ascii="Arial" w:hAnsi="Arial" w:cs="Arial"/>
+                <w:sz w:val="20"/>
+              </w:rPr>
+              <w:t>Web SVN</w:t>
+            </w:r>
           </w:p>
         </w:tc>
       </w:tr>
@@ -3456,7 +3511,6 @@
                 <w:b w:val="0"/>
                 <w:sz w:val="20"/>
               </w:rPr>
-              <w:lastRenderedPageBreak/>
               <w:t>*</w:t>
             </w:r>
             <w:r>
@@ -3480,7 +3534,7 @@
                 <w:sz w:val="20"/>
               </w:rPr>
             </w:pPr>
-            <w:hyperlink r:id="rId10" w:history="1">
+            <w:hyperlink r:id="rId11" w:history="1">
               <w:r>
                 <w:rPr>
                   <w:rStyle w:val="Hyperlink"/>
@@ -3575,7 +3629,7 @@
                 <w:sz w:val="20"/>
               </w:rPr>
             </w:pPr>
-            <w:hyperlink r:id="rId11" w:history="1">
+            <w:hyperlink r:id="rId12" w:history="1">
               <w:r>
                 <w:rPr>
                   <w:rStyle w:val="Hyperlink"/>
@@ -3658,7 +3712,7 @@
                 <w:sz w:val="20"/>
               </w:rPr>
             </w:pPr>
-            <w:hyperlink r:id="rId12" w:history="1">
+            <w:hyperlink r:id="rId13" w:history="1">
               <w:r>
                 <w:rPr>
                   <w:rStyle w:val="Hyperlink"/>
@@ -3684,7 +3738,7 @@
               </w:rPr>
               <w:br/>
             </w:r>
-            <w:hyperlink r:id="rId13" w:history="1">
+            <w:hyperlink r:id="rId14" w:history="1">
               <w:r>
                 <w:rPr>
                   <w:rStyle w:val="Hyperlink"/>
@@ -3839,7 +3893,7 @@
                 <w:sz w:val="20"/>
               </w:rPr>
             </w:pPr>
-            <w:hyperlink r:id="rId14" w:history="1">
+            <w:hyperlink r:id="rId15" w:history="1">
               <w:r>
                 <w:rPr>
                   <w:rStyle w:val="Hyperlink"/>
@@ -3947,7 +4001,7 @@
                 <w:sz w:val="20"/>
               </w:rPr>
             </w:pPr>
-            <w:hyperlink r:id="rId15" w:history="1">
+            <w:hyperlink r:id="rId16" w:history="1">
               <w:r>
                 <w:rPr>
                   <w:rStyle w:val="Hyperlink"/>
@@ -4028,7 +4082,7 @@
                 <w:sz w:val="20"/>
               </w:rPr>
             </w:pPr>
-            <w:hyperlink r:id="rId16" w:history="1">
+            <w:hyperlink r:id="rId17" w:history="1">
               <w:r>
                 <w:rPr>
                   <w:rStyle w:val="Hyperlink"/>
@@ -4156,7 +4210,7 @@
                 <w:sz w:val="20"/>
               </w:rPr>
             </w:pPr>
-            <w:hyperlink r:id="rId17" w:anchor="aea979494d01bdeb7b7fdb0ee0d30f9ef" w:history="1">
+            <w:hyperlink r:id="rId18" w:anchor="aea979494d01bdeb7b7fdb0ee0d30f9ef" w:history="1">
               <w:r>
                 <w:rPr>
                   <w:rStyle w:val="Hyperlink"/>
@@ -4197,7 +4251,16 @@
                 <w:color w:val="333333"/>
                 <w:sz w:val="20"/>
               </w:rPr>
-              <w:t>Command Line Run tool for performing basic querying of CBM services on the Grid (default setting: searches for CBM nodes on the Training caGrid  Portal</w:t>
+              <w:t xml:space="preserve">Command Line Run tool for performing basic querying of CBM services on the Grid (default setting: searches for CBM nodes </w:t>
+            </w:r>
+            <w:r>
+              <w:rPr>
+                <w:rFonts w:ascii="Arial" w:hAnsi="Arial" w:cs="Arial"/>
+                <w:color w:val="333333"/>
+                <w:sz w:val="20"/>
+              </w:rPr>
+              <w:lastRenderedPageBreak/>
+              <w:t>on the Training caGrid  Portal</w:t>
             </w:r>
           </w:p>
         </w:tc>
@@ -4223,6 +4286,7 @@
                 <w:rFonts w:ascii="Arial" w:hAnsi="Arial" w:cs="Arial"/>
                 <w:sz w:val="20"/>
               </w:rPr>
+              <w:lastRenderedPageBreak/>
               <w:t>CBM grid-</w:t>
             </w:r>
             <w:r>
@@ -4253,7 +4317,7 @@
                 <w:sz w:val="20"/>
               </w:rPr>
             </w:pPr>
-            <w:hyperlink r:id="rId18" w:history="1">
+            <w:hyperlink r:id="rId19" w:history="1">
               <w:r>
                 <w:rPr>
                   <w:rStyle w:val="Hyperlink"/>
@@ -4331,7 +4395,6 @@
                 <w:b/>
                 <w:sz w:val="20"/>
               </w:rPr>
-              <w:lastRenderedPageBreak/>
               <w:t>These are not finalized.</w:t>
             </w:r>
             <w:r>
@@ -4362,7 +4425,6 @@
                 <w:rFonts w:ascii="Arial" w:hAnsi="Arial" w:cs="Arial"/>
                 <w:sz w:val="20"/>
               </w:rPr>
-              <w:lastRenderedPageBreak/>
               <w:t xml:space="preserve">caGrid Training Portal </w:t>
             </w:r>
           </w:p>
@@ -4453,7 +4515,7 @@
                 <w:sz w:val="20"/>
               </w:rPr>
             </w:pPr>
-            <w:hyperlink r:id="rId19" w:history="1">
+            <w:hyperlink r:id="rId20" w:history="1">
               <w:r>
                 <w:rPr>
                   <w:rStyle w:val="Hyperlink"/>
@@ -4622,7 +4684,7 @@
         </w:rPr>
         <w:t xml:space="preserve">ervice files for standing on the training caGrid (for information on the caBIG Training Grid click </w:t>
       </w:r>
-      <w:hyperlink r:id="rId20" w:history="1">
+      <w:hyperlink r:id="rId21" w:history="1">
         <w:r>
           <w:rPr>
             <w:rStyle w:val="Hyperlink"/>
@@ -4799,9 +4861,16 @@
         <w:rPr>
           <w:rFonts w:ascii="Arial" w:hAnsi="Arial" w:cs="Arial"/>
         </w:rPr>
-        <w:t xml:space="preserve">For information on caBIG conformance click here: </w:t>
-      </w:r>
-      <w:hyperlink r:id="rId21" w:history="1">
+        <w:t xml:space="preserve">For information on caBIG conformance click </w:t>
+      </w:r>
+      <w:r>
+        <w:rPr>
+          <w:rFonts w:ascii="Arial" w:hAnsi="Arial" w:cs="Arial"/>
+        </w:rPr>
+        <w:lastRenderedPageBreak/>
+        <w:t xml:space="preserve">here: </w:t>
+      </w:r>
+      <w:hyperlink r:id="rId22" w:history="1">
         <w:r>
           <w:rPr>
             <w:rStyle w:val="Hyperlink"/>
@@ -4890,9 +4959,8 @@
       <w:pPr>
         <w:pStyle w:val="Heading2"/>
       </w:pPr>
-      <w:bookmarkStart w:id="7" w:name="_Toc295223728"/>
-      <w:r>
-        <w:lastRenderedPageBreak/>
+      <w:bookmarkStart w:id="7" w:name="_Toc295224412"/>
+      <w:r>
         <w:t xml:space="preserve">1.2  What does </w:t>
       </w:r>
       <w:r>
@@ -5091,7 +5159,7 @@
       <w:pPr>
         <w:pStyle w:val="Heading2"/>
       </w:pPr>
-      <w:bookmarkStart w:id="8" w:name="_Toc295223729"/>
+      <w:bookmarkStart w:id="8" w:name="_Toc295224413"/>
       <w:r>
         <w:t>1.3  Why should CBM</w:t>
       </w:r>
@@ -5342,7 +5410,14 @@
         <w:rPr>
           <w:rFonts w:ascii="Arial" w:hAnsi="Arial" w:cs="Arial"/>
         </w:rPr>
-        <w:t xml:space="preserve"> being defined in NCI-CBIIT.  The TBPT Workspace</w:t>
+        <w:t xml:space="preserve"> being defined in NCI-CBIIT.  The TBPT </w:t>
+      </w:r>
+      <w:r>
+        <w:rPr>
+          <w:rFonts w:ascii="Arial" w:hAnsi="Arial" w:cs="Arial"/>
+        </w:rPr>
+        <w:lastRenderedPageBreak/>
+        <w:t>Workspace</w:t>
       </w:r>
       <w:r>
         <w:rPr>
@@ -5369,9 +5444,8 @@
       <w:pPr>
         <w:pStyle w:val="Heading2"/>
       </w:pPr>
-      <w:bookmarkStart w:id="9" w:name="_Toc295223730"/>
-      <w:r>
-        <w:lastRenderedPageBreak/>
+      <w:bookmarkStart w:id="9" w:name="_Toc295224414"/>
+      <w:r>
         <w:t>1.4   How will my institute’s CBM grid service be used?</w:t>
       </w:r>
       <w:bookmarkEnd w:id="9"/>
@@ -5409,7 +5483,7 @@
         </w:rPr>
         <w:t xml:space="preserve">The ultimate NCI consumer of these services will be the revised NCI Specimen Resource Locator (SRL)  -- (SRL: </w:t>
       </w:r>
-      <w:hyperlink r:id="rId22" w:tooltip="http://biospecimens.cancer.gov/locator" w:history="1">
+      <w:hyperlink r:id="rId23" w:tooltip="http://biospecimens.cancer.gov/locator" w:history="1">
         <w:r>
           <w:rPr>
             <w:rStyle w:val="Hyperlink"/>
@@ -5501,7 +5575,7 @@
       <w:pPr>
         <w:pStyle w:val="Heading2"/>
       </w:pPr>
-      <w:bookmarkStart w:id="10" w:name="_Toc295223731"/>
+      <w:bookmarkStart w:id="10" w:name="_Toc295224415"/>
       <w:r>
         <w:t>1.5  How will having a CBM grid service at my institution help me share data and specimens?</w:t>
       </w:r>
@@ -5569,7 +5643,7 @@
       <w:pPr>
         <w:pStyle w:val="Heading2"/>
       </w:pPr>
-      <w:bookmarkStart w:id="11" w:name="_Toc295223732"/>
+      <w:bookmarkStart w:id="11" w:name="_Toc295224416"/>
       <w:r>
         <w:t>1.6  How will CBM be supported – responsibilities (DRAFT)</w:t>
       </w:r>
@@ -5623,6 +5697,7 @@
         <w:rPr>
           <w:rFonts w:ascii="Arial" w:hAnsi="Arial" w:cs="Arial"/>
         </w:rPr>
+        <w:lastRenderedPageBreak/>
         <w:t>Recognize how to do the ETL mapping of the terms in their proprietary system to the CBM model terms</w:t>
       </w:r>
     </w:p>
@@ -5657,7 +5732,6 @@
         <w:rPr>
           <w:rFonts w:ascii="Arial" w:hAnsi="Arial" w:cs="Arial"/>
         </w:rPr>
-        <w:lastRenderedPageBreak/>
         <w:t>Will provide a space on their server which will serve to host the CBM database (accessible to outside world – in their DMZ)</w:t>
       </w:r>
     </w:p>
@@ -5711,7 +5785,7 @@
         </w:rPr>
         <w:t xml:space="preserve">CBM-team  </w:t>
       </w:r>
-      <w:hyperlink r:id="rId23" w:history="1">
+      <w:hyperlink r:id="rId24" w:history="1">
         <w:r>
           <w:rPr>
             <w:rStyle w:val="Hyperlink"/>
@@ -5835,7 +5909,7 @@
       <w:pPr>
         <w:pStyle w:val="Heading2"/>
       </w:pPr>
-      <w:bookmarkStart w:id="12" w:name="_Toc295223733"/>
+      <w:bookmarkStart w:id="12" w:name="_Toc295224417"/>
       <w:r>
         <w:t>1.7  How were the vocabulary lists generated?</w:t>
       </w:r>
@@ -5894,7 +5968,7 @@
           <w:color w:val="3366FF"/>
         </w:rPr>
       </w:pPr>
-      <w:bookmarkStart w:id="13" w:name="_Toc295223734"/>
+      <w:bookmarkStart w:id="13" w:name="_Toc295224418"/>
       <w:bookmarkEnd w:id="3"/>
       <w:r>
         <w:rPr>
@@ -5932,7 +6006,7 @@
       <w:pPr>
         <w:pStyle w:val="Heading2"/>
       </w:pPr>
-      <w:bookmarkStart w:id="14" w:name="_Toc295223735"/>
+      <w:bookmarkStart w:id="14" w:name="_Toc295224419"/>
       <w:r>
         <w:t xml:space="preserve">2.1  </w:t>
       </w:r>
@@ -5990,7 +6064,14 @@
         <w:rPr>
           <w:rFonts w:ascii="Arial" w:hAnsi="Arial" w:cs="Arial"/>
         </w:rPr>
-        <w:t xml:space="preserve">  For biorepositories who use commercially developed specimen management systems, please talk to your solution provider to determine when this functionality will be added to your system.</w:t>
+        <w:t xml:space="preserve">  For biorepositories who use commercially developed </w:t>
+      </w:r>
+      <w:r>
+        <w:rPr>
+          <w:rFonts w:ascii="Arial" w:hAnsi="Arial" w:cs="Arial"/>
+        </w:rPr>
+        <w:lastRenderedPageBreak/>
+        <w:t>specimen management systems, please talk to your solution provider to determine when this functionality will be added to your system.</w:t>
       </w:r>
     </w:p>
     <w:p>
@@ -6012,7 +6093,6 @@
           <w:rFonts w:ascii="Arial" w:hAnsi="Arial" w:cs="Arial"/>
           <w:b/>
         </w:rPr>
-        <w:lastRenderedPageBreak/>
         <w:t>***Unzip the CBM_1.0_Package.zip into a directory  - this directory will be referenced as the CBM_DIR in the instructions</w:t>
       </w:r>
     </w:p>
@@ -6230,7 +6310,7 @@
                 <w:sz w:val="20"/>
               </w:rPr>
             </w:pPr>
-            <w:hyperlink r:id="rId24" w:anchor="aea979494d01bdeb7b7fdb0ee0d30f9ef" w:history="1">
+            <w:hyperlink r:id="rId25" w:anchor="aea979494d01bdeb7b7fdb0ee0d30f9ef" w:history="1">
               <w:r>
                 <w:rPr>
                   <w:rStyle w:val="Hyperlink"/>
@@ -6620,7 +6700,7 @@
                 <w:sz w:val="20"/>
               </w:rPr>
             </w:pPr>
-            <w:hyperlink r:id="rId25" w:history="1">
+            <w:hyperlink r:id="rId26" w:history="1">
               <w:r>
                 <w:rPr>
                   <w:rStyle w:val="Hyperlink"/>
@@ -6787,7 +6867,7 @@
                 <w:rFonts w:ascii="Arial" w:hAnsi="Arial" w:cs="Arial"/>
               </w:rPr>
             </w:pPr>
-            <w:hyperlink r:id="rId26" w:history="1">
+            <w:hyperlink r:id="rId27" w:history="1">
               <w:r>
                 <w:rPr>
                   <w:rStyle w:val="Hyperlink"/>
@@ -6813,7 +6893,7 @@
               </w:rPr>
               <w:br/>
             </w:r>
-            <w:hyperlink r:id="rId27" w:history="1">
+            <w:hyperlink r:id="rId28" w:history="1">
               <w:r>
                 <w:rPr>
                   <w:rStyle w:val="Hyperlink"/>
@@ -6908,7 +6988,7 @@
           <w:color w:val="3366FF"/>
         </w:rPr>
       </w:pPr>
-      <w:bookmarkStart w:id="15" w:name="_Toc295223736"/>
+      <w:bookmarkStart w:id="15" w:name="_Toc295224420"/>
       <w:r>
         <w:rPr>
           <w:color w:val="3366FF"/>
@@ -6951,7 +7031,7 @@
       <w:pPr>
         <w:pStyle w:val="Heading2"/>
       </w:pPr>
-      <w:bookmarkStart w:id="16" w:name="_Toc295223737"/>
+      <w:bookmarkStart w:id="16" w:name="_Toc295224421"/>
       <w:r>
         <w:t>3.1 Select the CBM database skeleton</w:t>
       </w:r>
@@ -7100,7 +7180,7 @@
       <w:pPr>
         <w:pStyle w:val="Heading2"/>
       </w:pPr>
-      <w:bookmarkStart w:id="17" w:name="_Toc295223738"/>
+      <w:bookmarkStart w:id="17" w:name="_Toc295224422"/>
       <w:r>
         <w:t xml:space="preserve">3.2 </w:t>
       </w:r>
@@ -7214,7 +7294,7 @@
         </w:rPr>
         <w:t xml:space="preserve">The model can be viewed, traversed through via HTML representation of the EA model, found </w:t>
       </w:r>
-      <w:hyperlink r:id="rId28" w:history="1">
+      <w:hyperlink r:id="rId29" w:history="1">
         <w:r>
           <w:rPr>
             <w:rStyle w:val="Hyperlink"/>
@@ -7394,7 +7474,7 @@
         </w:rPr>
         <w:t xml:space="preserve"> are found </w:t>
       </w:r>
-      <w:hyperlink r:id="rId29" w:anchor="a2cda98207395d94a970ddede5957e3be" w:history="1">
+      <w:hyperlink r:id="rId30" w:anchor="a2cda98207395d94a970ddede5957e3be" w:history="1">
         <w:r>
           <w:rPr>
             <w:rStyle w:val="Hyperlink"/>
@@ -7529,7 +7609,7 @@
           <w:rFonts w:ascii="Arial" w:hAnsi="Arial" w:cs="Arial"/>
         </w:rPr>
       </w:pPr>
-      <w:bookmarkStart w:id="18" w:name="_Toc295223739"/>
+      <w:bookmarkStart w:id="18" w:name="_Toc295224423"/>
       <w:r>
         <w:rPr>
           <w:rFonts w:ascii="Arial" w:hAnsi="Arial" w:cs="Arial"/>
@@ -7572,7 +7652,7 @@
         </w:rPr>
         <w:t xml:space="preserve">If you are using a platform other than Windows or Mac OS X, please refer to the following instructions to read all table names as lower case: </w:t>
       </w:r>
-      <w:hyperlink r:id="rId30" w:history="1">
+      <w:hyperlink r:id="rId31" w:history="1">
         <w:r>
           <w:rPr>
             <w:rStyle w:val="Hyperlink"/>
@@ -7707,7 +7787,7 @@
         </w:rPr>
         <w:t xml:space="preserve">Create a user that has permissions to access the database: </w:t>
       </w:r>
-      <w:hyperlink r:id="rId31" w:history="1">
+      <w:hyperlink r:id="rId32" w:history="1">
         <w:r>
           <w:rPr>
             <w:rStyle w:val="Hyperlink"/>
@@ -7830,7 +7910,7 @@
           <w:rFonts w:ascii="Arial" w:hAnsi="Arial" w:cs="Arial"/>
         </w:rPr>
       </w:pPr>
-      <w:bookmarkStart w:id="19" w:name="_Toc295223740"/>
+      <w:bookmarkStart w:id="19" w:name="_Toc295224424"/>
       <w:r>
         <w:rPr>
           <w:rFonts w:ascii="Arial" w:hAnsi="Arial" w:cs="Arial"/>
@@ -7877,7 +7957,7 @@
           <w:rFonts w:ascii="Arial" w:hAnsi="Arial" w:cs="Arial"/>
         </w:rPr>
       </w:pPr>
-      <w:bookmarkStart w:id="20" w:name="_Toc295223741"/>
+      <w:bookmarkStart w:id="20" w:name="_Toc295224425"/>
       <w:r>
         <w:rPr>
           <w:rFonts w:ascii="Arial" w:hAnsi="Arial" w:cs="Arial"/>
@@ -7924,7 +8004,7 @@
           <w:color w:val="3366FF"/>
         </w:rPr>
       </w:pPr>
-      <w:bookmarkStart w:id="21" w:name="_Toc295223742"/>
+      <w:bookmarkStart w:id="21" w:name="_Toc295224426"/>
       <w:r>
         <w:rPr>
           <w:color w:val="3366FF"/>
@@ -7949,7 +8029,7 @@
       <w:pPr>
         <w:pStyle w:val="Heading2"/>
       </w:pPr>
-      <w:bookmarkStart w:id="22" w:name="_Toc295223743"/>
+      <w:bookmarkStart w:id="22" w:name="_Toc295224427"/>
       <w:r>
         <w:t>4</w:t>
       </w:r>
@@ -8102,7 +8182,7 @@
       <w:pPr>
         <w:pStyle w:val="Heading2"/>
       </w:pPr>
-      <w:bookmarkStart w:id="23" w:name="_Toc295223744"/>
+      <w:bookmarkStart w:id="23" w:name="_Toc295224428"/>
       <w:r>
         <w:t>4</w:t>
       </w:r>
@@ -8189,7 +8269,7 @@
       <w:pPr>
         <w:pStyle w:val="Heading2"/>
       </w:pPr>
-      <w:bookmarkStart w:id="24" w:name="_Toc295223745"/>
+      <w:bookmarkStart w:id="24" w:name="_Toc295224429"/>
       <w:r>
         <w:t>4</w:t>
       </w:r>
@@ -8567,7 +8647,7 @@
       <w:pPr>
         <w:pStyle w:val="Heading2"/>
       </w:pPr>
-      <w:bookmarkStart w:id="25" w:name="_Toc295223746"/>
+      <w:bookmarkStart w:id="25" w:name="_Toc295224430"/>
       <w:r>
         <w:t>4</w:t>
       </w:r>
@@ -9270,7 +9350,7 @@
                     </pic:cNvPicPr>
                   </pic:nvPicPr>
                   <pic:blipFill>
-                    <a:blip r:embed="rId32" cstate="print"/>
+                    <a:blip r:embed="rId33" cstate="print"/>
                     <a:srcRect/>
                     <a:stretch>
                       <a:fillRect/>
@@ -10106,7 +10186,7 @@
         </w:rPr>
         <w:t xml:space="preserve">The    index.service.url refers to the central naming service for the  grid.   For the training grid, everyone uses  index.training.cagrid.org.   The  production grid uses a  different url.  When a service  starts up, it  connects to  the index service to register itself.   Others can query the  index service to get a list of available  services.  The  portal ( </w:t>
       </w:r>
-      <w:hyperlink r:id="rId33" w:tooltip="http://portal.training.cagrid.org" w:history="1">
+      <w:hyperlink r:id="rId34" w:tooltip="http://portal.training.cagrid.org" w:history="1">
         <w:r>
           <w:rPr>
             <w:rStyle w:val="Hyperlink"/>
@@ -10143,7 +10223,7 @@
         <w:lastRenderedPageBreak/>
         <w:t xml:space="preserve">Note: the caBIG Production Grid Index service URL is: </w:t>
       </w:r>
-      <w:hyperlink r:id="rId34" w:history="1">
+      <w:hyperlink r:id="rId35" w:history="1">
         <w:r>
           <w:rPr>
             <w:rStyle w:val="Hyperlink"/>
@@ -10263,7 +10343,7 @@
         </w:rPr>
         <w:t>When a vendor/CBM participant  deploys  the service at their site,  the service will register  with index  service.  Once the service has  registered,  it’ll appear on the  Training Grid Portal (</w:t>
       </w:r>
-      <w:hyperlink r:id="rId35" w:tooltip="http://portal.training.cagrid.org" w:history="1">
+      <w:hyperlink r:id="rId36" w:tooltip="http://portal.training.cagrid.org" w:history="1">
         <w:r>
           <w:rPr>
             <w:rStyle w:val="Hyperlink"/>
@@ -10321,7 +10401,7 @@
       <w:pPr>
         <w:pStyle w:val="Heading2"/>
       </w:pPr>
-      <w:bookmarkStart w:id="26" w:name="_Toc295223747"/>
+      <w:bookmarkStart w:id="26" w:name="_Toc295224431"/>
       <w:r>
         <w:t>4.</w:t>
       </w:r>
@@ -10353,7 +10433,7 @@
     </w:p>
     <w:p/>
     <w:p>
-      <w:hyperlink r:id="rId36" w:history="1">
+      <w:hyperlink r:id="rId37" w:history="1">
         <w:r>
           <w:rPr>
             <w:rStyle w:val="Hyperlink"/>
@@ -10371,7 +10451,7 @@
       <w:pPr>
         <w:pStyle w:val="Heading2"/>
       </w:pPr>
-      <w:bookmarkStart w:id="27" w:name="_Toc295223748"/>
+      <w:bookmarkStart w:id="27" w:name="_Toc295224432"/>
       <w:r>
         <w:t>4.6</w:t>
       </w:r>
@@ -10490,7 +10570,7 @@
         </w:rPr>
         <w:t xml:space="preserve">Open the following address in a web browser: </w:t>
       </w:r>
-      <w:hyperlink r:id="rId37" w:history="1">
+      <w:hyperlink r:id="rId38" w:history="1">
         <w:r>
           <w:rPr>
             <w:rStyle w:val="Hyperlink"/>
@@ -10514,7 +10594,7 @@
           <w:color w:val="000000"/>
         </w:rPr>
       </w:pPr>
-      <w:bookmarkStart w:id="28" w:name="_Toc295223749"/>
+      <w:bookmarkStart w:id="28" w:name="_Toc295224433"/>
       <w:r>
         <w:rPr>
           <w:rStyle w:val="CaptionChar"/>
@@ -10524,7 +10604,7 @@
       <w:r>
         <w:br w:type="page"/>
       </w:r>
-      <w:bookmarkStart w:id="29" w:name="_Toc295223750"/>
+      <w:bookmarkStart w:id="29" w:name="_Toc295224434"/>
       <w:r>
         <w:lastRenderedPageBreak/>
         <w:t>5</w:t>
@@ -10571,7 +10651,7 @@
         </w:rPr>
         <w:t>(</w:t>
       </w:r>
-      <w:hyperlink r:id="rId38" w:history="1">
+      <w:hyperlink r:id="rId39" w:history="1">
         <w:r>
           <w:rPr>
             <w:rStyle w:val="Hyperlink"/>
@@ -10693,7 +10773,7 @@
       <w:pPr>
         <w:pStyle w:val="Heading2"/>
       </w:pPr>
-      <w:bookmarkStart w:id="30" w:name="_Toc295223751"/>
+      <w:bookmarkStart w:id="30" w:name="_Toc295224435"/>
       <w:r>
         <w:t>5</w:t>
       </w:r>
@@ -10778,7 +10858,7 @@
         </w:rPr>
         <w:t>For in-depth information on the Grid Client, please see the caGrid Client Application Guide: </w:t>
       </w:r>
-      <w:hyperlink r:id="rId39" w:history="1">
+      <w:hyperlink r:id="rId40" w:history="1">
         <w:r>
           <w:rPr>
             <w:rStyle w:val="Hyperlink"/>
@@ -12431,7 +12511,7 @@
         </w:rPr>
         <w:t xml:space="preserve">     [java]     0: </w:t>
       </w:r>
-      <w:hyperlink r:id="rId40" w:history="1">
+      <w:hyperlink r:id="rId41" w:history="1">
         <w:r>
           <w:rPr>
             <w:rStyle w:val="Hyperlink"/>
@@ -12463,7 +12543,7 @@
         </w:rPr>
         <w:t xml:space="preserve">     [java]     1: </w:t>
       </w:r>
-      <w:hyperlink r:id="rId41" w:history="1">
+      <w:hyperlink r:id="rId42" w:history="1">
         <w:r>
           <w:rPr>
             <w:rStyle w:val="Hyperlink"/>
@@ -12495,7 +12575,7 @@
         </w:rPr>
         <w:t xml:space="preserve">     [java]     2: </w:t>
       </w:r>
-      <w:hyperlink r:id="rId42" w:history="1">
+      <w:hyperlink r:id="rId43" w:history="1">
         <w:r>
           <w:rPr>
             <w:rStyle w:val="Hyperlink"/>
@@ -12526,7 +12606,7 @@
         </w:rPr>
         <w:t xml:space="preserve">     [java]     3: </w:t>
       </w:r>
-      <w:hyperlink r:id="rId43" w:history="1">
+      <w:hyperlink r:id="rId44" w:history="1">
         <w:r>
           <w:rPr>
             <w:rStyle w:val="Hyperlink"/>
@@ -12619,7 +12699,7 @@
         </w:rPr>
         <w:t xml:space="preserve">When specifying that you want to "Query a CBM Data Service" you will be provided with the option of selecting the service from the Index Service or providing a URL (e.g. if you are testing on </w:t>
       </w:r>
-      <w:hyperlink r:id="rId44" w:history="1">
+      <w:hyperlink r:id="rId45" w:history="1">
         <w:r>
           <w:rPr>
             <w:rStyle w:val="Hyperlink"/>
@@ -12944,7 +13024,7 @@
           <w:szCs w:val="21"/>
         </w:rPr>
       </w:pPr>
-      <w:hyperlink r:id="rId45" w:history="1">
+      <w:hyperlink r:id="rId46" w:history="1">
         <w:r>
           <w:rPr>
             <w:rStyle w:val="Hyperlink"/>
@@ -13286,7 +13366,7 @@
         </w:rPr>
         <w:t xml:space="preserve">     [java]     0: </w:t>
       </w:r>
-      <w:hyperlink r:id="rId46" w:history="1">
+      <w:hyperlink r:id="rId47" w:history="1">
         <w:r>
           <w:rPr>
             <w:rStyle w:val="Hyperlink"/>
@@ -13319,7 +13399,7 @@
         <w:lastRenderedPageBreak/>
         <w:t xml:space="preserve">     [java]     1: </w:t>
       </w:r>
-      <w:hyperlink r:id="rId47" w:history="1">
+      <w:hyperlink r:id="rId48" w:history="1">
         <w:r>
           <w:rPr>
             <w:rStyle w:val="Hyperlink"/>
@@ -13351,7 +13431,7 @@
         </w:rPr>
         <w:t xml:space="preserve">     [java]     2: </w:t>
       </w:r>
-      <w:hyperlink r:id="rId48" w:history="1">
+      <w:hyperlink r:id="rId49" w:history="1">
         <w:r>
           <w:rPr>
             <w:rStyle w:val="Hyperlink"/>
@@ -13383,7 +13463,7 @@
         </w:rPr>
         <w:t xml:space="preserve">     [java]     3: </w:t>
       </w:r>
-      <w:hyperlink r:id="rId49" w:history="1">
+      <w:hyperlink r:id="rId50" w:history="1">
         <w:r>
           <w:rPr>
             <w:rStyle w:val="Hyperlink"/>
@@ -14220,7 +14300,7 @@
         </w:rPr>
         <w:t xml:space="preserve">     [java]     0: </w:t>
       </w:r>
-      <w:hyperlink r:id="rId50" w:history="1">
+      <w:hyperlink r:id="rId51" w:history="1">
         <w:r>
           <w:rPr>
             <w:rStyle w:val="Hyperlink"/>
@@ -14252,7 +14332,7 @@
         </w:rPr>
         <w:t xml:space="preserve">     [java]     1: </w:t>
       </w:r>
-      <w:hyperlink r:id="rId51" w:history="1">
+      <w:hyperlink r:id="rId52" w:history="1">
         <w:r>
           <w:rPr>
             <w:rStyle w:val="Hyperlink"/>
@@ -14284,7 +14364,7 @@
         </w:rPr>
         <w:t xml:space="preserve">     [java]     2: </w:t>
       </w:r>
-      <w:hyperlink r:id="rId52" w:history="1">
+      <w:hyperlink r:id="rId53" w:history="1">
         <w:r>
           <w:rPr>
             <w:rStyle w:val="Hyperlink"/>
@@ -14316,7 +14396,7 @@
         </w:rPr>
         <w:t xml:space="preserve">     [java]     3: </w:t>
       </w:r>
-      <w:hyperlink r:id="rId53" w:history="1">
+      <w:hyperlink r:id="rId54" w:history="1">
         <w:r>
           <w:rPr>
             <w:rStyle w:val="Hyperlink"/>
@@ -14584,7 +14664,7 @@
       <w:pPr>
         <w:pStyle w:val="Heading2"/>
       </w:pPr>
-      <w:bookmarkStart w:id="31" w:name="_Toc295223752"/>
+      <w:bookmarkStart w:id="31" w:name="_Toc295224436"/>
       <w:r>
         <w:t xml:space="preserve">5.2 </w:t>
       </w:r>
@@ -14631,7 +14711,7 @@
           <w:sz w:val="20"/>
         </w:rPr>
       </w:pPr>
-      <w:hyperlink r:id="rId54" w:history="1">
+      <w:hyperlink r:id="rId55" w:history="1">
         <w:r>
           <w:rPr>
             <w:rStyle w:val="Hyperlink"/>
@@ -14715,7 +14795,7 @@
       <w:pPr>
         <w:pStyle w:val="Heading2"/>
       </w:pPr>
-      <w:bookmarkStart w:id="32" w:name="_Toc295223753"/>
+      <w:bookmarkStart w:id="32" w:name="_Toc295224437"/>
       <w:r>
         <w:t>5.3</w:t>
       </w:r>
@@ -14772,7 +14852,7 @@
           <w:sz w:val="22"/>
         </w:rPr>
       </w:pPr>
-      <w:hyperlink r:id="rId55" w:history="1">
+      <w:hyperlink r:id="rId56" w:history="1">
         <w:r>
           <w:rPr>
             <w:rStyle w:val="Hyperlink"/>
@@ -14809,90 +14889,6 @@
                 <pic:pic xmlns:pic="http://schemas.openxmlformats.org/drawingml/2006/picture">
                   <pic:nvPicPr>
                     <pic:cNvPr id="0" name="Picture 16"/>
-                    <pic:cNvPicPr>
-                      <a:picLocks noChangeAspect="1" noChangeArrowheads="1"/>
-                    </pic:cNvPicPr>
-                  </pic:nvPicPr>
-                  <pic:blipFill>
-                    <a:blip r:embed="rId56" cstate="print"/>
-                    <a:srcRect/>
-                    <a:stretch>
-                      <a:fillRect/>
-                    </a:stretch>
-                  </pic:blipFill>
-                  <pic:spPr bwMode="auto">
-                    <a:xfrm>
-                      <a:off x="0" y="0"/>
-                      <a:ext cx="5486400" cy="3751689"/>
-                    </a:xfrm>
-                    <a:prstGeom prst="rect">
-                      <a:avLst/>
-                    </a:prstGeom>
-                    <a:noFill/>
-                    <a:ln w="9525">
-                      <a:noFill/>
-                      <a:miter lim="800000"/>
-                      <a:headEnd/>
-                      <a:tailEnd/>
-                    </a:ln>
-                  </pic:spPr>
-                </pic:pic>
-              </a:graphicData>
-            </a:graphic>
-          </wp:inline>
-        </w:drawing>
-      </w:r>
-    </w:p>
-    <w:p>
-      <w:pPr>
-        <w:rPr>
-          <w:rFonts w:ascii="Arial" w:hAnsi="Arial" w:cs="Arial"/>
-          <w:sz w:val="22"/>
-        </w:rPr>
-      </w:pPr>
-    </w:p>
-    <w:p>
-      <w:pPr>
-        <w:rPr>
-          <w:rFonts w:ascii="Arial" w:hAnsi="Arial" w:cs="Arial"/>
-          <w:sz w:val="22"/>
-        </w:rPr>
-      </w:pPr>
-      <w:r>
-        <w:rPr>
-          <w:rFonts w:ascii="Arial" w:hAnsi="Arial" w:cs="Arial"/>
-          <w:sz w:val="22"/>
-        </w:rPr>
-        <w:t>Go to top bar and click on “Tools” and then in the “Catalog Search”, enter “CBM”</w:t>
-      </w:r>
-    </w:p>
-    <w:p>
-      <w:pPr>
-        <w:rPr>
-          <w:rFonts w:ascii="Arial" w:hAnsi="Arial" w:cs="Arial"/>
-          <w:sz w:val="22"/>
-        </w:rPr>
-      </w:pPr>
-      <w:r>
-        <w:rPr>
-          <w:rFonts w:ascii="Arial" w:hAnsi="Arial" w:cs="Arial"/>
-          <w:noProof/>
-          <w:sz w:val="22"/>
-        </w:rPr>
-        <w:lastRenderedPageBreak/>
-        <w:drawing>
-          <wp:inline distT="0" distB="0" distL="0" distR="0">
-            <wp:extent cx="5486400" cy="3751689"/>
-            <wp:effectExtent l="19050" t="0" r="0" b="0"/>
-            <wp:docPr id="22" name="Picture 22"/>
-            <wp:cNvGraphicFramePr>
-              <a:graphicFrameLocks xmlns:a="http://schemas.openxmlformats.org/drawingml/2006/main" noChangeAspect="1"/>
-            </wp:cNvGraphicFramePr>
-            <a:graphic xmlns:a="http://schemas.openxmlformats.org/drawingml/2006/main">
-              <a:graphicData uri="http://schemas.openxmlformats.org/drawingml/2006/picture">
-                <pic:pic xmlns:pic="http://schemas.openxmlformats.org/drawingml/2006/picture">
-                  <pic:nvPicPr>
-                    <pic:cNvPr id="0" name="Picture 22"/>
                     <pic:cNvPicPr>
                       <a:picLocks noChangeAspect="1" noChangeArrowheads="1"/>
                     </pic:cNvPicPr>
@@ -14934,6 +14930,90 @@
           <w:sz w:val="22"/>
         </w:rPr>
       </w:pPr>
+    </w:p>
+    <w:p>
+      <w:pPr>
+        <w:rPr>
+          <w:rFonts w:ascii="Arial" w:hAnsi="Arial" w:cs="Arial"/>
+          <w:sz w:val="22"/>
+        </w:rPr>
+      </w:pPr>
+      <w:r>
+        <w:rPr>
+          <w:rFonts w:ascii="Arial" w:hAnsi="Arial" w:cs="Arial"/>
+          <w:sz w:val="22"/>
+        </w:rPr>
+        <w:t>Go to top bar and click on “Tools” and then in the “Catalog Search”, enter “CBM”</w:t>
+      </w:r>
+    </w:p>
+    <w:p>
+      <w:pPr>
+        <w:rPr>
+          <w:rFonts w:ascii="Arial" w:hAnsi="Arial" w:cs="Arial"/>
+          <w:sz w:val="22"/>
+        </w:rPr>
+      </w:pPr>
+      <w:r>
+        <w:rPr>
+          <w:rFonts w:ascii="Arial" w:hAnsi="Arial" w:cs="Arial"/>
+          <w:noProof/>
+          <w:sz w:val="22"/>
+        </w:rPr>
+        <w:lastRenderedPageBreak/>
+        <w:drawing>
+          <wp:inline distT="0" distB="0" distL="0" distR="0">
+            <wp:extent cx="5486400" cy="3751689"/>
+            <wp:effectExtent l="19050" t="0" r="0" b="0"/>
+            <wp:docPr id="22" name="Picture 22"/>
+            <wp:cNvGraphicFramePr>
+              <a:graphicFrameLocks xmlns:a="http://schemas.openxmlformats.org/drawingml/2006/main" noChangeAspect="1"/>
+            </wp:cNvGraphicFramePr>
+            <a:graphic xmlns:a="http://schemas.openxmlformats.org/drawingml/2006/main">
+              <a:graphicData uri="http://schemas.openxmlformats.org/drawingml/2006/picture">
+                <pic:pic xmlns:pic="http://schemas.openxmlformats.org/drawingml/2006/picture">
+                  <pic:nvPicPr>
+                    <pic:cNvPr id="0" name="Picture 22"/>
+                    <pic:cNvPicPr>
+                      <a:picLocks noChangeAspect="1" noChangeArrowheads="1"/>
+                    </pic:cNvPicPr>
+                  </pic:nvPicPr>
+                  <pic:blipFill>
+                    <a:blip r:embed="rId58" cstate="print"/>
+                    <a:srcRect/>
+                    <a:stretch>
+                      <a:fillRect/>
+                    </a:stretch>
+                  </pic:blipFill>
+                  <pic:spPr bwMode="auto">
+                    <a:xfrm>
+                      <a:off x="0" y="0"/>
+                      <a:ext cx="5486400" cy="3751689"/>
+                    </a:xfrm>
+                    <a:prstGeom prst="rect">
+                      <a:avLst/>
+                    </a:prstGeom>
+                    <a:noFill/>
+                    <a:ln w="9525">
+                      <a:noFill/>
+                      <a:miter lim="800000"/>
+                      <a:headEnd/>
+                      <a:tailEnd/>
+                    </a:ln>
+                  </pic:spPr>
+                </pic:pic>
+              </a:graphicData>
+            </a:graphic>
+          </wp:inline>
+        </w:drawing>
+      </w:r>
+    </w:p>
+    <w:p>
+      <w:pPr>
+        <w:rPr>
+          <w:rFonts w:ascii="Arial" w:hAnsi="Arial" w:cs="Arial"/>
+          <w:sz w:val="22"/>
+        </w:rPr>
+      </w:pPr>
       <w:r>
         <w:rPr>
           <w:rFonts w:ascii="Arial" w:hAnsi="Arial" w:cs="Arial"/>
@@ -15004,7 +15084,7 @@
                     </pic:cNvPicPr>
                   </pic:nvPicPr>
                   <pic:blipFill>
-                    <a:blip r:embed="rId58" cstate="print"/>
+                    <a:blip r:embed="rId59" cstate="print"/>
                     <a:srcRect/>
                     <a:stretch>
                       <a:fillRect/>
@@ -15064,7 +15144,7 @@
                     </pic:cNvPicPr>
                   </pic:nvPicPr>
                   <pic:blipFill>
-                    <a:blip r:embed="rId59" cstate="print"/>
+                    <a:blip r:embed="rId60" cstate="print"/>
                     <a:srcRect/>
                     <a:stretch>
                       <a:fillRect/>
@@ -15116,7 +15196,7 @@
           <w:color w:val="3366FF"/>
         </w:rPr>
       </w:pPr>
-      <w:bookmarkStart w:id="33" w:name="_Toc295223754"/>
+      <w:bookmarkStart w:id="33" w:name="_Toc295224438"/>
       <w:r>
         <w:rPr>
           <w:color w:val="3366FF"/>
@@ -15360,7 +15440,7 @@
                 <w:rFonts w:ascii="Arial" w:hAnsi="Arial" w:cs="Arial"/>
               </w:rPr>
             </w:pPr>
-            <w:hyperlink r:id="rId60" w:history="1">
+            <w:hyperlink r:id="rId61" w:history="1">
               <w:r>
                 <w:rPr>
                   <w:rStyle w:val="Hyperlink"/>
@@ -15420,7 +15500,7 @@
                 <w:rFonts w:ascii="Arial" w:hAnsi="Arial" w:cs="Arial"/>
               </w:rPr>
             </w:pPr>
-            <w:hyperlink r:id="rId61" w:history="1">
+            <w:hyperlink r:id="rId62" w:history="1">
               <w:r>
                 <w:rPr>
                   <w:rStyle w:val="Hyperlink"/>
@@ -15562,7 +15642,7 @@
                 <w:highlight w:val="yellow"/>
               </w:rPr>
             </w:pPr>
-            <w:hyperlink r:id="rId62" w:history="1">
+            <w:hyperlink r:id="rId63" w:history="1">
               <w:r>
                 <w:rPr>
                   <w:rStyle w:val="Hyperlink"/>
@@ -15692,7 +15772,7 @@
                 <w:color w:val="000000"/>
               </w:rPr>
             </w:pPr>
-            <w:hyperlink r:id="rId63" w:history="1">
+            <w:hyperlink r:id="rId64" w:history="1">
               <w:r>
                 <w:rPr>
                   <w:rStyle w:val="Hyperlink"/>
@@ -15777,7 +15857,7 @@
                 <w:rFonts w:ascii="Arial" w:hAnsi="Arial" w:cs="Arial"/>
               </w:rPr>
             </w:pPr>
-            <w:hyperlink r:id="rId64" w:history="1">
+            <w:hyperlink r:id="rId65" w:history="1">
               <w:r>
                 <w:rPr>
                   <w:rStyle w:val="Hyperlink"/>
@@ -15875,7 +15955,7 @@
       <w:pPr>
         <w:pStyle w:val="Heading2"/>
       </w:pPr>
-      <w:bookmarkStart w:id="34" w:name="_Toc295223755"/>
+      <w:bookmarkStart w:id="34" w:name="_Toc295224439"/>
       <w:r>
         <w:lastRenderedPageBreak/>
         <w:t>APPENDIX – Installing the CBM database inside the firewall</w:t>
@@ -16221,11 +16301,11 @@
       </w:pPr>
     </w:p>
     <w:sectPr>
-      <w:headerReference w:type="even" r:id="rId65"/>
-      <w:headerReference w:type="default" r:id="rId66"/>
-      <w:footerReference w:type="even" r:id="rId67"/>
-      <w:footerReference w:type="default" r:id="rId68"/>
-      <w:headerReference w:type="first" r:id="rId69"/>
+      <w:headerReference w:type="even" r:id="rId66"/>
+      <w:headerReference w:type="default" r:id="rId67"/>
+      <w:footerReference w:type="even" r:id="rId68"/>
+      <w:footerReference w:type="default" r:id="rId69"/>
+      <w:headerReference w:type="first" r:id="rId70"/>
       <w:pgSz w:w="12240" w:h="15840"/>
       <w:pgMar w:top="1440" w:right="1440" w:bottom="1440" w:left="1440" w:header="720" w:footer="720" w:gutter="0"/>
       <w:cols w:space="720"/>
@@ -16325,7 +16405,7 @@
         <w:rStyle w:val="PageNumber"/>
         <w:noProof/>
       </w:rPr>
-      <w:t>2</w:t>
+      <w:t>3</w:t>
     </w:r>
     <w:r>
       <w:rPr>
@@ -20787,7 +20867,7 @@
 </file>
 
 <file path=customXml/itemProps1.xml><?xml version="1.0" encoding="utf-8"?>
-<ds:datastoreItem xmlns:ds="http://schemas.openxmlformats.org/officeDocument/2006/customXml" ds:itemID="{37C2B150-D63D-4369-8BB9-8757D3AF6FF4}">
+<ds:datastoreItem xmlns:ds="http://schemas.openxmlformats.org/officeDocument/2006/customXml" ds:itemID="{717953B4-B870-4C09-96D4-8519E12FE788}">
   <ds:schemaRefs>
     <ds:schemaRef ds:uri="http://schemas.openxmlformats.org/officeDocument/2006/bibliography"/>
   </ds:schemaRefs>

</xml_diff>